<commit_message>
K2 cover letter; so far so bad
</commit_message>
<xml_diff>
--- a/text/paper/revision_01/cover_letter/cover_letter.docx
+++ b/text/paper/revision_01/cover_letter/cover_letter.docx
@@ -1153,38 +1153,20 @@
         </w:rPr>
         <w:t>check wording</w:t>
       </w:r>
-    </w:p>
-    <w:p>
-      <w:pPr>
-        <w:pStyle w:val="Body"/>
-        <w:rPr>
-          <w:rFonts w:ascii="Times New Roman" w:hAnsi="Times New Roman"/>
-          <w:lang w:val="en-US"/>
-        </w:rPr>
-      </w:pPr>
-    </w:p>
-    <w:p>
-      <w:pPr>
-        <w:pStyle w:val="Body"/>
-        <w:numPr>
-          <w:ilvl w:val="0"/>
-          <w:numId w:val="1"/>
-        </w:numPr>
-        <w:rPr>
-          <w:rFonts w:ascii="Times New Roman" w:hAnsi="Times New Roman"/>
-          <w:b/>
-          <w:bCs/>
-          <w:lang w:val="en-US"/>
-        </w:rPr>
-      </w:pPr>
-      <w:r>
-        <w:rPr>
-          <w:rFonts w:ascii="Times New Roman" w:hAnsi="Times New Roman"/>
-          <w:b/>
-          <w:bCs/>
-          <w:lang w:val="en-US"/>
-        </w:rPr>
-        <w:t>concern about “preference-related controls”</w:t>
+      <w:r>
+        <w:rPr>
+          <w:rFonts w:ascii="Times New Roman" w:hAnsi="Times New Roman"/>
+          <w:lang w:val="en-US"/>
+        </w:rPr>
+        <w:t xml:space="preserve"> </w:t>
+      </w:r>
+      <w:r>
+        <w:rPr>
+          <w:rFonts w:ascii="Times New Roman" w:hAnsi="Times New Roman"/>
+          <w:color w:val="FF2600"/>
+          <w:lang w:val="en-US"/>
+        </w:rPr>
+        <w:t>[PETRA]</w:t>
       </w:r>
     </w:p>
     <w:p>
@@ -1258,31 +1240,231 @@
     <w:p>
       <w:pPr>
         <w:pStyle w:val="Body"/>
-        <w:numPr>
-          <w:ilvl w:val="4"/>
-          <w:numId w:val="4"/>
-        </w:numPr>
+        <w:ind w:left="720"/>
+        <w:rPr>
+          <w:rFonts w:ascii="Times New Roman" w:hAnsi="Times New Roman"/>
+          <w:lang w:val="en-US"/>
+        </w:rPr>
+      </w:pPr>
+      <w:r>
+        <w:rPr>
+          <w:rFonts w:ascii="Times New Roman" w:hAnsi="Times New Roman"/>
+          <w:lang w:val="en-US"/>
+        </w:rPr>
+        <w:t xml:space="preserve">We should mention as well that our design and our analysis does not strictly depend on whether preference-related controls show exactly the bias that we hypothesized that they would show, given the literature and our own intuition. </w:t>
+      </w:r>
+    </w:p>
+    <w:p>
+      <w:pPr>
+        <w:pStyle w:val="Body"/>
+        <w:ind w:left="720"/>
+        <w:rPr>
+          <w:rFonts w:ascii="Times New Roman" w:hAnsi="Times New Roman"/>
+          <w:lang w:val="en-US"/>
+        </w:rPr>
+      </w:pPr>
+      <w:r>
+        <w:rPr>
+          <w:rFonts w:ascii="Times New Roman" w:hAnsi="Times New Roman"/>
+          <w:lang w:val="en-US"/>
+        </w:rPr>
+        <w:t xml:space="preserve">Also, that the kind of prosodic manipulations were different in preference-related controls and critical conditions is true, but does not critically affect the our main argument. The prosodic markedness hypothesis is a way for traditionalists to allow for local readings </w:t>
+      </w:r>
+      <w:r>
+        <w:rPr>
+          <w:rFonts w:ascii="Times New Roman" w:hAnsi="Times New Roman"/>
+          <w:i/>
+          <w:lang w:val="en-US"/>
+        </w:rPr>
+        <w:t>if</w:t>
+      </w:r>
+      <w:r>
+        <w:rPr>
+          <w:rFonts w:ascii="Times New Roman" w:hAnsi="Times New Roman"/>
+          <w:lang w:val="en-US"/>
+        </w:rPr>
+        <w:t xml:space="preserve"> they are prosodically marked. The hypothesis is not that prosodically marked sentences (as implemented by us), must result in local readings (in our task). The only data point that is relevant for our conclusions is that local readings arose </w:t>
+      </w:r>
+      <w:r>
+        <w:rPr>
+          <w:rFonts w:ascii="Times New Roman" w:hAnsi="Times New Roman"/>
+          <w:lang w:val="en-US"/>
+        </w:rPr>
+        <w:t xml:space="preserve">even in the absence of stress on </w:t>
+      </w:r>
+      <w:r>
+        <w:rPr>
+          <w:rFonts w:ascii="Times New Roman" w:hAnsi="Times New Roman"/>
+          <w:i/>
+          <w:lang w:val="en-US"/>
+        </w:rPr>
+        <w:t>some</w:t>
+      </w:r>
+      <w:r>
+        <w:rPr>
+          <w:rFonts w:ascii="Times New Roman" w:hAnsi="Times New Roman"/>
+          <w:lang w:val="en-US"/>
+        </w:rPr>
+        <w:t xml:space="preserve">. That is all we need, and all we can have. Since there is no point at which we make strong claims about the absence of local readings despite prosodic markedness, we do not discuss this point, also in the interest of length. </w:t>
+      </w:r>
+    </w:p>
+    <w:p>
+      <w:pPr>
+        <w:pStyle w:val="Reviewercomment"/>
+      </w:pPr>
+      <w:r>
+        <w:t>There were some parts I did not understand (e.g. p 30, comparison of models with 3- vs 2-level Reading factor, why does the "more complex" model have fewer df than the less complex?).  </w:t>
+      </w:r>
+    </w:p>
+    <w:p>
+      <w:pPr>
+        <w:pStyle w:val="Body"/>
+        <w:ind w:left="720"/>
+        <w:rPr>
+          <w:rFonts w:ascii="Times New Roman" w:hAnsi="Times New Roman"/>
+          <w:lang w:val="en-US"/>
+        </w:rPr>
+      </w:pPr>
+      <w:r>
         <w:rPr>
           <w:rFonts w:ascii="Times New Roman" w:eastAsia="Helvetica" w:hAnsi="Times New Roman" w:cs="Helvetica"/>
           <w:position w:val="-2"/>
           <w:lang w:val="en-US"/>
         </w:rPr>
-      </w:pPr>
-      <w:r>
-        <w:rPr>
-          <w:rFonts w:ascii="Times New Roman" w:hAnsi="Times New Roman"/>
-          <w:lang w:val="en-US"/>
-        </w:rPr>
-        <w:t>stress that it is not a problem for us, because our analysis can deal with any type of preference over readings</w:t>
+        <w:t xml:space="preserve">Since this is a comparison of nested models, we followed the convention of reporting </w:t>
+      </w:r>
+      <w:r>
+        <w:rPr>
+          <w:rFonts w:ascii="Times New Roman" w:eastAsia="Helvetica" w:hAnsi="Times New Roman" w:cs="Helvetica"/>
+          <w:position w:val="-2"/>
+          <w:lang w:val="en-US"/>
+        </w:rPr>
+        <w:t>residual degrees of freedom, i.e., the degrees of freedom of the residuals, which is inversely related to the degrees of freedom of the model</w:t>
+      </w:r>
+      <w:r>
+        <w:rPr>
+          <w:rFonts w:ascii="Times New Roman" w:eastAsia="Helvetica" w:hAnsi="Times New Roman" w:cs="Helvetica"/>
+          <w:position w:val="-2"/>
+          <w:lang w:val="en-US"/>
+        </w:rPr>
+        <w:t>s</w:t>
+      </w:r>
+      <w:r>
+        <w:rPr>
+          <w:rFonts w:ascii="Times New Roman" w:eastAsia="Helvetica" w:hAnsi="Times New Roman" w:cs="Helvetica"/>
+          <w:position w:val="-2"/>
+          <w:lang w:val="en-US"/>
+        </w:rPr>
+        <w:t xml:space="preserve">. </w:t>
       </w:r>
     </w:p>
     <w:p>
       <w:pPr>
+        <w:pStyle w:val="Reviewercomment"/>
+      </w:pPr>
+      <w:r>
+        <w:t xml:space="preserve">Further, the "generative Bayesian model" strikes me as egregious overkill. The basic results from the main experiment are terribly simple: literal readings are dominant, with local readings making occasional appearances. The results from the "preference controls" are not as simple, but all I see the model doing is showing that there is a positional/sequential bias that messes up the results for these controls. </w:t>
+      </w:r>
+    </w:p>
+    <w:p>
+      <w:pPr>
         <w:pStyle w:val="Body"/>
-        <w:numPr>
-          <w:ilvl w:val="4"/>
-          <w:numId w:val="5"/>
-        </w:numPr>
+        <w:ind w:left="720"/>
+        <w:rPr>
+          <w:rFonts w:ascii="Times New Roman" w:hAnsi="Times New Roman"/>
+          <w:lang w:val="en-US"/>
+        </w:rPr>
+      </w:pPr>
+      <w:r>
+        <w:rPr>
+          <w:rFonts w:ascii="Times New Roman" w:hAnsi="Times New Roman"/>
+          <w:lang w:val="en-US"/>
+        </w:rPr>
+        <w:t xml:space="preserve">We have tried to work out the significance of the Bayesian model more clearly in the text. To repeat it here, the </w:t>
+      </w:r>
+      <w:r>
+        <w:rPr>
+          <w:rFonts w:ascii="Times New Roman" w:hAnsi="Times New Roman"/>
+          <w:lang w:val="en-US"/>
+        </w:rPr>
+        <w:t xml:space="preserve">Bayesian model is important to address the question of </w:t>
+      </w:r>
+      <w:r>
+        <w:rPr>
+          <w:rFonts w:ascii="Times New Roman" w:hAnsi="Times New Roman"/>
+          <w:lang w:val="en-US"/>
+        </w:rPr>
+        <w:t>how much a potential</w:t>
+      </w:r>
+      <w:r>
+        <w:rPr>
+          <w:rFonts w:ascii="Times New Roman" w:hAnsi="Times New Roman"/>
+          <w:lang w:val="en-US"/>
+        </w:rPr>
+        <w:t xml:space="preserve"> bias towards answering early or late</w:t>
+      </w:r>
+      <w:r>
+        <w:rPr>
+          <w:rFonts w:ascii="Times New Roman" w:hAnsi="Times New Roman"/>
+          <w:lang w:val="en-US"/>
+        </w:rPr>
+        <w:t xml:space="preserve"> should affect our judgment whether there are local readings at all. C</w:t>
+      </w:r>
+      <w:r>
+        <w:rPr>
+          <w:rFonts w:ascii="Times New Roman" w:hAnsi="Times New Roman"/>
+          <w:lang w:val="en-US"/>
+        </w:rPr>
+        <w:t>lassical statistical methods simply cannot deliver here, because they are built on models that are not specific to the incremental task</w:t>
+      </w:r>
+      <w:r>
+        <w:rPr>
+          <w:rFonts w:ascii="Times New Roman" w:hAnsi="Times New Roman"/>
+          <w:lang w:val="en-US"/>
+        </w:rPr>
+        <w:t>, i.e., do not take into account the sequential nature of the task. We agree that the analysis does not contradict what a commonsense inspection of the raw data suggests. But that does not mean that the analysis is superfluous, does it? In fact, without the model other readers would certainly demand a sound test that addresses the question whether the “occasional appearance” of local readings in AS-sentences is significantly different from error responses.</w:t>
+      </w:r>
+    </w:p>
+    <w:p>
+      <w:pPr>
+        <w:pStyle w:val="Body"/>
+        <w:ind w:left="720"/>
+        <w:rPr>
+          <w:rFonts w:ascii="Times New Roman" w:hAnsi="Times New Roman"/>
+          <w:position w:val="-2"/>
+          <w:lang w:val="en-US"/>
+        </w:rPr>
+      </w:pPr>
+      <w:r>
+        <w:rPr>
+          <w:rFonts w:ascii="Times New Roman" w:hAnsi="Times New Roman"/>
+          <w:lang w:val="en-US"/>
+        </w:rPr>
+        <w:t>In order to further put the model into perspective, we also reflect on it in Section 6.</w:t>
+      </w:r>
+    </w:p>
+    <w:p>
+      <w:pPr>
+        <w:pStyle w:val="Reviewercomment"/>
+      </w:pPr>
+      <w:r>
+        <w:t>The main experiment is ingenious and potentially very informative, *if* it is true that listeners do assign a single determinate interpretation to an AS or ES sentence (</w:t>
+      </w:r>
+      <w:r>
+        <w:rPr>
+          <w:bCs/>
+          <w:u w:val="single"/>
+        </w:rPr>
+        <w:t>my worry is that they may merely leave the possibilities open, to be settled by other information that may be or become available</w:t>
+      </w:r>
+      <w:r>
+        <w:t>).</w:t>
+      </w:r>
+    </w:p>
+    <w:p>
+      <w:pPr>
+        <w:pStyle w:val="Body"/>
+        <w:ind w:left="720"/>
         <w:rPr>
           <w:rFonts w:ascii="Times New Roman" w:eastAsia="Helvetica" w:hAnsi="Times New Roman" w:cs="Helvetica"/>
           <w:position w:val="-2"/>
@@ -1294,378 +1476,143 @@
           <w:rFonts w:ascii="Times New Roman" w:hAnsi="Times New Roman"/>
           <w:lang w:val="en-US"/>
         </w:rPr>
-        <w:t xml:space="preserve">acknowledge in discussion section that different types of “prosodic / intonational manipulations” could have had different effects [we simply cannot rule this out; the comparison is close to the best one can do] </w:t>
-      </w:r>
-      <w:r>
-        <w:rPr>
-          <w:rFonts w:ascii="Times New Roman" w:hAnsi="Times New Roman"/>
-          <w:color w:val="FF2600"/>
-          <w:lang w:val="en-US"/>
-        </w:rPr>
-        <w:t>[MICHAEL]</w:t>
+        <w:t xml:space="preserve">We apologize for this misunderstanding and are very grateful for this comment, because it shows that the idea and motivation behind the Bayesian model has not been stated clearly enough. We address exactly this worry in the discussion on page 44. In short, </w:t>
+      </w:r>
+      <w:r>
+        <w:rPr>
+          <w:rFonts w:ascii="Times New Roman" w:hAnsi="Times New Roman"/>
+          <w:lang w:val="en-US"/>
+        </w:rPr>
+        <w:t xml:space="preserve">the Bayesian model </w:t>
+      </w:r>
+      <w:r>
+        <w:rPr>
+          <w:rFonts w:ascii="Times New Roman" w:hAnsi="Times New Roman"/>
+          <w:lang w:val="en-US"/>
+        </w:rPr>
+        <w:t xml:space="preserve">does not assume that </w:t>
+      </w:r>
+      <w:r>
+        <w:rPr>
+          <w:rFonts w:ascii="Times New Roman" w:hAnsi="Times New Roman"/>
+          <w:lang w:val="en-US"/>
+        </w:rPr>
+        <w:t>subjects fix an interpretation in advance, but that they do assess interpretations at every step</w:t>
+      </w:r>
+      <w:r>
+        <w:rPr>
+          <w:rFonts w:ascii="Times New Roman" w:hAnsi="Times New Roman"/>
+          <w:lang w:val="en-US"/>
+        </w:rPr>
+        <w:t>.</w:t>
       </w:r>
     </w:p>
     <w:p>
       <w:pPr>
-        <w:pStyle w:val="Body"/>
-        <w:rPr>
-          <w:rFonts w:ascii="Times New Roman" w:hAnsi="Times New Roman"/>
-          <w:lang w:val="en-US"/>
-        </w:rPr>
-      </w:pPr>
+        <w:pStyle w:val="berschrift2"/>
+        <w:rPr>
+          <w:rFonts w:ascii="Times New Roman" w:hAnsi="Times New Roman"/>
+        </w:rPr>
+      </w:pPr>
+      <w:r>
+        <w:rPr>
+          <w:rFonts w:ascii="Times New Roman" w:hAnsi="Times New Roman"/>
+        </w:rPr>
+        <w:br w:type="page"/>
+        <w:t>R</w:t>
+      </w:r>
+      <w:r>
+        <w:rPr>
+          <w:rFonts w:ascii="Times New Roman" w:hAnsi="Times New Roman"/>
+        </w:rPr>
+        <w:t>eviewer 2</w:t>
+      </w:r>
     </w:p>
     <w:p>
       <w:pPr>
         <w:pStyle w:val="Body"/>
-        <w:numPr>
-          <w:ilvl w:val="0"/>
-          <w:numId w:val="1"/>
-        </w:numPr>
-        <w:rPr>
-          <w:rFonts w:ascii="Times New Roman" w:hAnsi="Times New Roman"/>
-          <w:b/>
-          <w:bCs/>
-          <w:lang w:val="en-US"/>
-        </w:rPr>
-      </w:pPr>
-      <w:r>
-        <w:rPr>
-          <w:rFonts w:ascii="Times New Roman" w:hAnsi="Times New Roman"/>
-          <w:b/>
-          <w:bCs/>
-          <w:lang w:val="en-US"/>
-        </w:rPr>
-        <w:t xml:space="preserve">statistical analyses </w:t>
-      </w:r>
-      <w:r>
-        <w:rPr>
-          <w:rFonts w:ascii="Times New Roman" w:hAnsi="Times New Roman"/>
-          <w:b/>
-          <w:bCs/>
-          <w:color w:val="FF2600"/>
-          <w:lang w:val="en-US"/>
-        </w:rPr>
-        <w:t>[MICHAEL]</w:t>
-      </w:r>
+        <w:rPr>
+          <w:rFonts w:ascii="Times New Roman" w:hAnsi="Times New Roman"/>
+          <w:lang w:val="en-US"/>
+        </w:rPr>
+      </w:pPr>
     </w:p>
     <w:p>
       <w:pPr>
         <w:pStyle w:val="Reviewercomment"/>
       </w:pPr>
+      <w:r>
+        <w:t xml:space="preserve">My main concern, which is what I’ll largely focus on in this review, is with the assumed theoretical background and therefore also with the theoretical consequences the authors draw from their data. In particular, </w:t>
+      </w:r>
+      <w:r>
+        <w:rPr>
+          <w:bCs/>
+          <w:u w:val="single"/>
+        </w:rPr>
+        <w:t>the main claim – that the data are problematic for both ‘traditionalism’ (an inapproriate name, I think – more on this in (3) in section 3 below) and ‘grammaticalism’ is exaggerated, at best. So far as I can see, most of the data are easily accommodated in both theories without much ado.</w:t>
+      </w:r>
     </w:p>
     <w:p>
       <w:pPr>
-        <w:pStyle w:val="Reviewercomment"/>
-      </w:pPr>
-      <w:r>
-        <w:t>There were some parts I did not understand (e.g. p 30, comparison of models with 3- vs 2-level Reading factor, why does the "more complex" model have fewer df than the less complex?).  </w:t>
+        <w:pStyle w:val="Body"/>
+        <w:ind w:left="720"/>
+        <w:rPr>
+          <w:rFonts w:ascii="Times New Roman" w:hAnsi="Times New Roman"/>
+          <w:lang w:val="en-US"/>
+        </w:rPr>
+      </w:pPr>
+      <w:r>
+        <w:rPr>
+          <w:rFonts w:ascii="Times New Roman" w:hAnsi="Times New Roman"/>
+          <w:lang w:val="en-US"/>
+        </w:rPr>
+        <w:t xml:space="preserve">We are very grateful for making us see that our initial assessment was unsatisfactory. The new version of the paper tries to fully acknowledge the reviewer’s well-taken points by (i) fully rephrasing the exposition of “core theories”, (ii) more rigorously motivating the choices of “auxiliary assumptions” necessary to derive non-trivial </w:t>
+      </w:r>
+      <w:r>
+        <w:rPr>
+          <w:rFonts w:ascii="Times New Roman" w:hAnsi="Times New Roman"/>
+          <w:i/>
+          <w:lang w:val="en-US"/>
+        </w:rPr>
+        <w:t>ex ante</w:t>
+      </w:r>
+      <w:r>
+        <w:rPr>
+          <w:rFonts w:ascii="Times New Roman" w:hAnsi="Times New Roman"/>
+          <w:lang w:val="en-US"/>
+        </w:rPr>
+        <w:t xml:space="preserve"> predictions, (iii) stressing throughout which of our conclusions apply to the “core theories” and which apply only to the “core theories” + “auxiliary assumptions” that we fixed for the sake of exposition, and (iv) a more general reconsideration of other variants of the “core theories” in Section 6, including the very interesting suggestion made by the Reviewer about Magri’s proposal. </w:t>
       </w:r>
     </w:p>
     <w:p>
       <w:pPr>
+        <w:pStyle w:val="Reviewercomment"/>
+      </w:pPr>
+      <w:r>
+        <w:t>There is no justification for the authors’ decision to use the Strongest Meaning Hypothesis (SMH) as representative of grammaticalism. The authors say that it is ‘the most prominent’ of selection principles, but this is not a good justification.</w:t>
+      </w:r>
+    </w:p>
+    <w:p>
+      <w:pPr>
         <w:pStyle w:val="Body"/>
         <w:ind w:left="720"/>
         <w:rPr>
-          <w:rFonts w:ascii="Times New Roman" w:hAnsi="Times New Roman"/>
-          <w:lang w:val="en-US"/>
-        </w:rPr>
-      </w:pPr>
-      <w:r>
-        <w:rPr>
           <w:rFonts w:ascii="Times New Roman" w:eastAsia="Helvetica" w:hAnsi="Times New Roman" w:cs="Helvetica"/>
           <w:position w:val="-2"/>
           <w:lang w:val="en-US"/>
         </w:rPr>
-        <w:t xml:space="preserve">Since this is a comparison of nested models, we followed the convention of reporting </w:t>
-      </w:r>
-      <w:r>
-        <w:rPr>
-          <w:rFonts w:ascii="Times New Roman" w:eastAsia="Helvetica" w:hAnsi="Times New Roman" w:cs="Helvetica"/>
-          <w:position w:val="-2"/>
-          <w:lang w:val="en-US"/>
-        </w:rPr>
-        <w:t>residual degrees of freedom, i.e., the degrees of freedom of the residuals, which is inversely related to the degrees of freedom of the model</w:t>
-      </w:r>
-      <w:r>
-        <w:rPr>
-          <w:rFonts w:ascii="Times New Roman" w:eastAsia="Helvetica" w:hAnsi="Times New Roman" w:cs="Helvetica"/>
-          <w:position w:val="-2"/>
-          <w:lang w:val="en-US"/>
-        </w:rPr>
-        <w:t>s</w:t>
-      </w:r>
-      <w:r>
-        <w:rPr>
-          <w:rFonts w:ascii="Times New Roman" w:eastAsia="Helvetica" w:hAnsi="Times New Roman" w:cs="Helvetica"/>
-          <w:position w:val="-2"/>
-          <w:lang w:val="en-US"/>
-        </w:rPr>
-        <w:t xml:space="preserve">. </w:t>
+      </w:pPr>
+      <w:r>
+        <w:rPr>
+          <w:rFonts w:ascii="Times New Roman" w:hAnsi="Times New Roman"/>
+          <w:lang w:val="en-US"/>
+        </w:rPr>
+        <w:t>We agree with the reviewer that additional motivation is necessary, and are grateful for pointing this out clearly to us. But we also believe that there can be a justification for placing the SMH into focus. As we argue in Section 3, the version of strength-based disambiguation that has been spelled out by Chierchia, Fox and Spector  (2012, Semantics Handbook) makes clear and non-trivial predictions about reading preferences in an experiment such as ours where there is no clear question under discussion and where it is moot to speculate which formal alternatives are relevant. Moreover, the SMH is an established notion that is called upon in other domains for disambiguation as well. We hope that this does give us some justification for focusing on the SMH, in order to enter the experimental realm with something concrete to test, especially since we reevaluate “grammaticalism” as a “core theory” in the light of our data and are clear that we do not wish to claim that our data could refute the whole “core theory” as such.</w:t>
       </w:r>
     </w:p>
     <w:p>
       <w:pPr>
         <w:pStyle w:val="Reviewercomment"/>
-      </w:pPr>
-      <w:r>
-        <w:t xml:space="preserve">Further, the "generative Bayesian model" strikes me as egregious overkill. The basic results from the main experiment are terribly simple: literal readings are dominant, with local readings making occasional appearances. The results from the "preference controls" are not as simple, but all I see the model doing is showing that there is a positional/sequential bias that messes up the results for these controls. </w:t>
-      </w:r>
-    </w:p>
-    <w:p>
-      <w:pPr>
-        <w:pStyle w:val="Body"/>
-        <w:ind w:left="720"/>
-        <w:rPr>
-          <w:rFonts w:ascii="Times New Roman" w:hAnsi="Times New Roman"/>
-          <w:lang w:val="en-US"/>
-        </w:rPr>
-      </w:pPr>
-      <w:r>
-        <w:rPr>
-          <w:rFonts w:ascii="Times New Roman" w:hAnsi="Times New Roman"/>
-          <w:lang w:val="en-US"/>
-        </w:rPr>
-        <w:t xml:space="preserve">We have tried to work out the significance of the Bayesian model more clearly in the text. To repeat it here, the </w:t>
-      </w:r>
-      <w:r>
-        <w:rPr>
-          <w:rFonts w:ascii="Times New Roman" w:hAnsi="Times New Roman"/>
-          <w:lang w:val="en-US"/>
-        </w:rPr>
-        <w:t xml:space="preserve">Bayesian model is important to address the question of </w:t>
-      </w:r>
-      <w:r>
-        <w:rPr>
-          <w:rFonts w:ascii="Times New Roman" w:hAnsi="Times New Roman"/>
-          <w:lang w:val="en-US"/>
-        </w:rPr>
-        <w:t>how much a potential</w:t>
-      </w:r>
-      <w:r>
-        <w:rPr>
-          <w:rFonts w:ascii="Times New Roman" w:hAnsi="Times New Roman"/>
-          <w:lang w:val="en-US"/>
-        </w:rPr>
-        <w:t xml:space="preserve"> bias towards answering early or late</w:t>
-      </w:r>
-      <w:r>
-        <w:rPr>
-          <w:rFonts w:ascii="Times New Roman" w:hAnsi="Times New Roman"/>
-          <w:lang w:val="en-US"/>
-        </w:rPr>
-        <w:t xml:space="preserve"> should affect our judgment whether there are local readings at all. C</w:t>
-      </w:r>
-      <w:r>
-        <w:rPr>
-          <w:rFonts w:ascii="Times New Roman" w:hAnsi="Times New Roman"/>
-          <w:lang w:val="en-US"/>
-        </w:rPr>
-        <w:t>lassical statistical methods simply cannot deliver here, because they are built on models that are not specific to the incremental task</w:t>
-      </w:r>
-      <w:r>
-        <w:rPr>
-          <w:rFonts w:ascii="Times New Roman" w:hAnsi="Times New Roman"/>
-          <w:lang w:val="en-US"/>
-        </w:rPr>
-        <w:t>, i.e., do not take into account the sequential nature of the task. We agree that the analysis does not contradict what a commonsense inspection of the raw data suggests. But that does not mean that the analysis is superfluous, does it? In fact, without the model other readers would certainly demand a sound test that addresses the question whether the “occasional appearance” of local readings in AS-sentences is significantly different from error responses.</w:t>
-      </w:r>
-    </w:p>
-    <w:p>
-      <w:pPr>
-        <w:pStyle w:val="Body"/>
-        <w:ind w:left="720"/>
-        <w:rPr>
-          <w:rFonts w:ascii="Times New Roman" w:hAnsi="Times New Roman"/>
-          <w:position w:val="-2"/>
-          <w:lang w:val="en-US"/>
-        </w:rPr>
-      </w:pPr>
-      <w:r>
-        <w:rPr>
-          <w:rFonts w:ascii="Times New Roman" w:hAnsi="Times New Roman"/>
-          <w:lang w:val="en-US"/>
-        </w:rPr>
-        <w:t>In order to further put the model into perspective, we also reflect on it in Section 6.</w:t>
-      </w:r>
-    </w:p>
-    <w:p>
-      <w:pPr>
-        <w:pStyle w:val="Reviewercomment"/>
-      </w:pPr>
-      <w:r>
-        <w:t>The main experiment is ingenious and potentially very informative, *if* it is true that listeners do assign a single determinate interpretation to an AS or ES sentence (</w:t>
-      </w:r>
-      <w:r>
-        <w:rPr>
-          <w:bCs/>
-          <w:u w:val="single"/>
-        </w:rPr>
-        <w:t>my worry is that they may merely leave the possibilities open, to be settled by other information that may be or become available</w:t>
-      </w:r>
-      <w:r>
-        <w:t>).</w:t>
-      </w:r>
-    </w:p>
-    <w:p>
-      <w:pPr>
-        <w:pStyle w:val="Body"/>
-        <w:ind w:left="720"/>
-        <w:rPr>
-          <w:rFonts w:ascii="Times New Roman" w:eastAsia="Helvetica" w:hAnsi="Times New Roman" w:cs="Helvetica"/>
-          <w:position w:val="-2"/>
-          <w:lang w:val="en-US"/>
-        </w:rPr>
-      </w:pPr>
-      <w:r>
-        <w:rPr>
-          <w:rFonts w:ascii="Times New Roman" w:hAnsi="Times New Roman"/>
-          <w:lang w:val="en-US"/>
-        </w:rPr>
-        <w:t xml:space="preserve">We apologize for this misunderstanding and are very grateful for this comment, because it shows that the idea and motivation behind the Bayesian model has not been stated clearly enough. We address exactly this worry in the discussion on page 44. In short, </w:t>
-      </w:r>
-      <w:r>
-        <w:rPr>
-          <w:rFonts w:ascii="Times New Roman" w:hAnsi="Times New Roman"/>
-          <w:lang w:val="en-US"/>
-        </w:rPr>
-        <w:t xml:space="preserve">the Bayesian model </w:t>
-      </w:r>
-      <w:r>
-        <w:rPr>
-          <w:rFonts w:ascii="Times New Roman" w:hAnsi="Times New Roman"/>
-          <w:lang w:val="en-US"/>
-        </w:rPr>
-        <w:t xml:space="preserve">does not assume that </w:t>
-      </w:r>
-      <w:r>
-        <w:rPr>
-          <w:rFonts w:ascii="Times New Roman" w:hAnsi="Times New Roman"/>
-          <w:lang w:val="en-US"/>
-        </w:rPr>
-        <w:t>subjects fix an interpretation in advance, but that they do assess interpretations at every step</w:t>
-      </w:r>
-      <w:r>
-        <w:rPr>
-          <w:rFonts w:ascii="Times New Roman" w:hAnsi="Times New Roman"/>
-          <w:lang w:val="en-US"/>
-        </w:rPr>
-        <w:t>.</w:t>
-      </w:r>
-    </w:p>
-    <w:p>
-      <w:pPr>
-        <w:pStyle w:val="berschrift2"/>
-        <w:rPr>
-          <w:rFonts w:ascii="Times New Roman" w:hAnsi="Times New Roman"/>
-        </w:rPr>
-      </w:pPr>
-      <w:r>
-        <w:rPr>
-          <w:rFonts w:ascii="Times New Roman" w:hAnsi="Times New Roman"/>
-        </w:rPr>
-        <w:br w:type="page"/>
-        <w:t>R</w:t>
-      </w:r>
-      <w:r>
-        <w:rPr>
-          <w:rFonts w:ascii="Times New Roman" w:hAnsi="Times New Roman"/>
-        </w:rPr>
-        <w:t>eviewer 2</w:t>
-      </w:r>
-    </w:p>
-    <w:p>
-      <w:pPr>
-        <w:pStyle w:val="Body"/>
-        <w:rPr>
-          <w:rFonts w:ascii="Times New Roman" w:hAnsi="Times New Roman"/>
-          <w:lang w:val="en-US"/>
-        </w:rPr>
-      </w:pPr>
-    </w:p>
-    <w:p>
-      <w:pPr>
-        <w:pStyle w:val="Reviewercomment"/>
-        <w:rPr>
-          <w:sz w:val="24"/>
-          <w:szCs w:val="24"/>
-        </w:rPr>
-      </w:pPr>
-      <w:r>
-        <w:t xml:space="preserve">My main concern, which is what I’ll largely focus on in this review, is with the assumed theoretical background and therefore also with the theoretical consequences the authors draw from their data. In particular, </w:t>
-      </w:r>
-      <w:r>
-        <w:rPr>
-          <w:bCs/>
-          <w:u w:val="single"/>
-        </w:rPr>
-        <w:t>the main claim – that the data are problematic for both ‘traditionalism’ (an inapproriate name, I think – more on this in (3) in section 3 below) and ‘grammaticalism’ is exaggerated, at best. So far as I can see, most of the data are easily accommodated in both theories without much ado.</w:t>
-      </w:r>
-    </w:p>
-    <w:p>
-      <w:pPr>
-        <w:pStyle w:val="Body"/>
-        <w:ind w:left="720"/>
-        <w:rPr>
-          <w:rFonts w:ascii="Times New Roman" w:hAnsi="Times New Roman"/>
-          <w:lang w:val="en-US"/>
-        </w:rPr>
-      </w:pPr>
-      <w:r>
-        <w:rPr>
-          <w:rFonts w:ascii="Times New Roman" w:hAnsi="Times New Roman"/>
-          <w:lang w:val="en-US"/>
-        </w:rPr>
-        <w:t xml:space="preserve">We are very grateful for making us see that our initial assessment was unsatisfactory. The new version of the paper tries to fully acknowledge the reviewer’s well-taken points by (i) fully rephrasing the exposition of “core theories”, (ii) more rigorously motivating the choices of “auxiliary assumptions” necessary to derive non-trivial </w:t>
-      </w:r>
-      <w:r>
-        <w:rPr>
-          <w:rFonts w:ascii="Times New Roman" w:hAnsi="Times New Roman"/>
-          <w:i/>
-          <w:lang w:val="en-US"/>
-        </w:rPr>
-        <w:t>ex ante</w:t>
-      </w:r>
-      <w:r>
-        <w:rPr>
-          <w:rFonts w:ascii="Times New Roman" w:hAnsi="Times New Roman"/>
-          <w:lang w:val="en-US"/>
-        </w:rPr>
-        <w:t xml:space="preserve"> predictions, (iii) stressing throughout which of our conclusions apply to the “core theories” and which apply only to the “core theories” + “auxiliary assumptions” that we fixed for the sake of exposition, and (iv) a more general reconsideration of other variants of the “core theories” in Section 6, including the very interesting suggestion made by the Reviewer about Magri’s proposal. </w:t>
-      </w:r>
-    </w:p>
-    <w:p>
-      <w:pPr>
-        <w:pStyle w:val="Reviewercomment"/>
-      </w:pPr>
-      <w:r>
-        <w:t>There is no justification for the authors’ decision to use the Strongest Meaning Hypothesis (SMH) as representative of grammaticalism. The authors say that it is ‘the most prominent’ of selection principles, but this is not a good justification.</w:t>
-      </w:r>
-    </w:p>
-    <w:p>
-      <w:pPr>
-        <w:pStyle w:val="Body"/>
-        <w:ind w:left="720"/>
-        <w:rPr>
-          <w:rFonts w:ascii="Times New Roman" w:eastAsia="Helvetica" w:hAnsi="Times New Roman" w:cs="Helvetica"/>
-          <w:position w:val="-2"/>
-          <w:lang w:val="en-US"/>
-        </w:rPr>
-      </w:pPr>
-      <w:r>
-        <w:rPr>
-          <w:rFonts w:ascii="Times New Roman" w:hAnsi="Times New Roman"/>
-          <w:lang w:val="en-US"/>
-        </w:rPr>
-        <w:t>We agree with the reviewer that additional motivation is necessary, and are grateful for pointing this out clearly to us. But we also believe that there can be a justification for placing the SMH into focus. As we argue in Section 3, the version of strength-based disambiguation that has been spelled out by Chierchia, Fox and Spector  (2012, Semantics Handbook) makes clear and non-trivial predictions about reading preferences in an experiment such as ours where there is no clear question under discussion and where it is moot to speculate which formal alternatives are relevant. Moreover, the SMH is an established notion that is called upon in other domains for disambiguation as well. We hope that this does give us some justification for focusing on the SMH, in order to enter the experimental realm with something concrete to test, especially since we reevaluate “grammaticalism” as a “core theory” in the light of our data and are clear that we do not wish to claim that our data could refute the whole “core theory” as such.</w:t>
-      </w:r>
-    </w:p>
-    <w:p>
-      <w:pPr>
-        <w:pStyle w:val="Reviewercomment"/>
-        <w:rPr>
-          <w:sz w:val="24"/>
-          <w:szCs w:val="24"/>
-        </w:rPr>
       </w:pPr>
       <w:r>
         <w:t>The force of this objection gets its bite when we see what happens if we consider what is predicted under a different approach, say Magri (2009, 2011). Unless I’m mistaken, the approach actually makes quite a lot of sense of the authors’ data once we assume with Noveck and Posada (2003) (among others) that participants can often be classified into (i) those participants that generally select the literal meaning, and (ii) those participants that generally strengthen.</w:t>
@@ -1926,26 +1873,65 @@
     <w:p>
       <w:pPr>
         <w:pStyle w:val="Reviewercomment"/>
-        <w:rPr>
+      </w:pPr>
+      <w:r>
+        <w:rPr>
+          <w:bdr w:val="none" w:sz="0" w:space="0" w:color="auto"/>
+        </w:rPr>
+        <w:t xml:space="preserve">I may of course have miscalculated, and the authors are encouraged to double- check everything I’ve said above. The main point nevertheless stands: </w:t>
+      </w:r>
+      <w:r>
+        <w:t>after</w:t>
+      </w:r>
+      <w:r>
+        <w:t xml:space="preserve"> (rightly) rejecting the SMH selection method, the authors are too quick to dismiss grammaticalism itself; I’d encourage them to clarify the nature of the challenge that remains for grammaticalism if it is to account for their data</w:t>
+      </w:r>
+    </w:p>
+    <w:p>
+      <w:pPr>
+        <w:pStyle w:val="Body"/>
+        <w:ind w:left="720"/>
+        <w:rPr>
+          <w:rFonts w:ascii="Times New Roman" w:eastAsia="Helvetica" w:hAnsi="Times New Roman" w:cs="Helvetica"/>
+          <w:position w:val="-2"/>
+          <w:lang w:val="en-US"/>
+        </w:rPr>
+      </w:pPr>
+      <w:r>
+        <w:rPr>
+          <w:rFonts w:ascii="Times New Roman" w:hAnsi="Times New Roman"/>
           <w:sz w:val="24"/>
           <w:szCs w:val="24"/>
-        </w:rPr>
-      </w:pPr>
-      <w:r>
-        <w:rPr>
-          <w:bdr w:val="none" w:sz="0" w:space="0" w:color="auto"/>
-        </w:rPr>
-        <w:t xml:space="preserve">I may of course have miscalculated, and the authors are encouraged to double- check everything I’ve said above. The main point nevertheless stands: </w:t>
-      </w:r>
-      <w:r>
-        <w:t>after</w:t>
-      </w:r>
-      <w:r>
-        <w:t xml:space="preserve"> (rightly) rejecting the SMH selection method, the authors are too quick to dismiss grammaticalism itself; I’d encourage them to clarify the nature of the challenge that remains for grammaticalism if it is to account for their data</w:t>
+          <w:lang w:val="en-US"/>
+        </w:rPr>
+        <w:t xml:space="preserve">This is well put criticism and we have incorporated the Reviewer’s suggestion </w:t>
+      </w:r>
+      <w:r>
+        <w:rPr>
+          <w:rFonts w:ascii="Times New Roman" w:hAnsi="Times New Roman"/>
+          <w:sz w:val="24"/>
+          <w:szCs w:val="24"/>
+          <w:lang w:val="en-US"/>
+        </w:rPr>
+        <w:t xml:space="preserve">by expanding on the interpretation of our data in Section 6. </w:t>
       </w:r>
     </w:p>
     <w:p>
       <w:pPr>
+        <w:pStyle w:val="Reviewercomment"/>
+      </w:pPr>
+      <w:r>
+        <w:rPr>
+          <w:bdr w:val="none" w:sz="0" w:space="0" w:color="auto"/>
+        </w:rPr>
+        <w:t xml:space="preserve">As with grammaticalism, I feel that the authors are too quick to select from a set of certain choice points made available by traditionalism and take these choices as representative. For example, </w:t>
+      </w:r>
+      <w:r>
+        <w:t>the authors establish a ‘weak traditionalism’ and a ‘strong traditionalism’ based on whether, by default, crucial contextual features (e.g., speaker-opinionatedness, etc.) are either assumed to hold or not hold. But are non-default strategies not conceivable? […] It might be that unless these features are clearly specified in the context, the listener will need to make a guess about whether the speaker is opinionated, say, and different people might make different guesses based on all sorts of factors.</w:t>
+      </w:r>
+    </w:p>
+    <w:p>
+      <w:pPr>
         <w:pStyle w:val="Body"/>
         <w:ind w:left="720"/>
         <w:rPr>
@@ -1961,38 +1947,58 @@
           <w:szCs w:val="24"/>
           <w:lang w:val="en-US"/>
         </w:rPr>
-        <w:t xml:space="preserve">This is well put criticism and we have incorporated the Reviewer’s suggestion </w:t>
-      </w:r>
-      <w:r>
+        <w:t>This is clearly a misunderstanding of what we had meant by ‘default’ in this context, and it is our fault that it arose. Thanks to the reviewer for pointing this out. We have reformulated the entire Section 3 with this in mind. The term ‘default’ is omitted entirely.</w:t>
+      </w:r>
+    </w:p>
+    <w:p>
+      <w:pPr>
+        <w:pStyle w:val="Body"/>
         <w:rPr>
           <w:rFonts w:ascii="Times New Roman" w:hAnsi="Times New Roman"/>
           <w:sz w:val="24"/>
           <w:szCs w:val="24"/>
           <w:lang w:val="en-US"/>
         </w:rPr>
-        <w:t xml:space="preserve">by expanding on the interpretation of our data in Section 6. </w:t>
-      </w:r>
+      </w:pPr>
     </w:p>
     <w:p>
       <w:pPr>
         <w:pStyle w:val="Reviewercomment"/>
-        <w:rPr>
+      </w:pPr>
+      <w:r>
+        <w:t>More problematic, however, is the authors’ suggestion that a challenge for traditionalism is to explain their finding that accent does not increase the availability of local readings.</w:t>
+      </w:r>
+    </w:p>
+    <w:p>
+      <w:pPr>
+        <w:pStyle w:val="Body"/>
+        <w:ind w:left="720"/>
+        <w:rPr>
+          <w:rFonts w:ascii="Times New Roman" w:eastAsia="Helvetica" w:hAnsi="Times New Roman" w:cs="Helvetica"/>
+          <w:position w:val="-2"/>
+          <w:lang w:val="en-US"/>
+        </w:rPr>
+      </w:pPr>
+      <w:r>
+        <w:rPr>
+          <w:rFonts w:ascii="Times New Roman" w:hAnsi="Times New Roman"/>
           <w:sz w:val="24"/>
           <w:szCs w:val="24"/>
-        </w:rPr>
-      </w:pPr>
-      <w:r>
-        <w:rPr>
-          <w:bdr w:val="none" w:sz="0" w:space="0" w:color="auto"/>
-        </w:rPr>
-        <w:t xml:space="preserve">As with grammaticalism, I feel that the authors are too quick to select from a set of certain choice points made available by traditionalism and take these choices as representative. For example, </w:t>
-      </w:r>
-      <w:r>
-        <w:t>the authors establish a ‘weak traditionalism’ and a ‘strong traditionalism’ based on whether, by default, crucial contextual features (e.g., speaker-opinionatedness, etc.) are either assumed to hold or not hold. But are non-default strategies not conceivable? […] It might be that unless these features are clearly specified in the context, the listener will need to make a guess about whether the speaker is opinionated, say, and different people might make different guesses based on all sorts of factors.</w:t>
+          <w:lang w:val="en-US"/>
+        </w:rPr>
+        <w:t>We could not find the place in the paper that has conveyed to the reviewer that this is what we wanted to convey. We decidedly do not want to suggest that, because we agree with the reviewer that it would be unjust. If you could point out to us where in the paper this unfortunate misunderstanding arose, we would be happy to improve the text accordingly.</w:t>
       </w:r>
     </w:p>
     <w:p>
       <w:pPr>
+        <w:pStyle w:val="Reviewercomment"/>
+      </w:pPr>
+      <w:r>
+        <w:t>I don’t see how ‘unrestricted traditionalism’ (p.8) is a kind of traditionalism. The alternative in (8) does not even entail AS. Why, under a traditional Gricean view, should it even be considered as an alternative?</w:t>
+      </w:r>
+    </w:p>
+    <w:p>
+      <w:pPr>
         <w:pStyle w:val="Body"/>
         <w:ind w:left="720"/>
         <w:rPr>
@@ -2004,34 +2010,70 @@
       <w:r>
         <w:rPr>
           <w:rFonts w:ascii="Times New Roman" w:hAnsi="Times New Roman"/>
-          <w:sz w:val="24"/>
-          <w:szCs w:val="24"/>
-          <w:lang w:val="en-US"/>
-        </w:rPr>
-        <w:t>This is clearly a misunderstanding of what we had meant by ‘default’ in this context, and it is our fault that it arose. Thanks to the reviewer for pointing this out. We have reformulated the entire Section 3 with this in mind. The term ‘default’ is omitted entirely.</w:t>
+          <w:lang w:val="en-US"/>
+        </w:rPr>
+        <w:t xml:space="preserve">We stick to the term “traditionalism” and are more clear about what we mean with it in Section 3. There, we also address the reviewer’s worry expressed here that only stronger alternatives should matter. This truly shows that the theoretical landscape is a mess and prone to miscommunication. It is only the Neo-Gricean position that appeals to lexicalized scales for which what Chemla &amp; Singh (2014, Compass) call </w:t>
+      </w:r>
+      <w:r>
+        <w:rPr>
+          <w:rFonts w:ascii="Times New Roman" w:hAnsi="Times New Roman"/>
+          <w:i/>
+          <w:lang w:val="en-US"/>
+        </w:rPr>
+        <w:t>Stonger Alternatives</w:t>
+      </w:r>
+      <w:r>
+        <w:rPr>
+          <w:rFonts w:ascii="Times New Roman" w:hAnsi="Times New Roman"/>
+          <w:lang w:val="en-US"/>
+        </w:rPr>
+        <w:t xml:space="preserve"> is relevant. Our more encompassing notion of ‘traditionalism’ is not strictly committed to that. It is true that dispensing with the </w:t>
+      </w:r>
+      <w:r>
+        <w:rPr>
+          <w:rFonts w:ascii="Times New Roman" w:hAnsi="Times New Roman"/>
+          <w:i/>
+          <w:lang w:val="en-US"/>
+        </w:rPr>
+        <w:t>Stronger Alternatives</w:t>
+      </w:r>
+      <w:r>
+        <w:rPr>
+          <w:rFonts w:ascii="Times New Roman" w:hAnsi="Times New Roman"/>
+          <w:i/>
+          <w:lang w:val="en-US"/>
+        </w:rPr>
+        <w:t xml:space="preserve"> </w:t>
+      </w:r>
+      <w:r>
+        <w:rPr>
+          <w:rFonts w:ascii="Times New Roman" w:hAnsi="Times New Roman"/>
+          <w:lang w:val="en-US"/>
+        </w:rPr>
+        <w:t xml:space="preserve">assumption gives rise to problems for traditionalism, but that does not mean that it cannot </w:t>
+      </w:r>
+      <w:r>
+        <w:rPr>
+          <w:rFonts w:ascii="Times New Roman" w:hAnsi="Times New Roman"/>
+          <w:lang w:val="en-US"/>
+        </w:rPr>
+        <w:t>plausibly assume the mentioned alternative (8) to squeeze out a local reading for AS-sentences. This is also the stance adopted by, for example, Chemla &amp; Spector in their experimental paper on the subject.</w:t>
       </w:r>
     </w:p>
     <w:p>
       <w:pPr>
-        <w:pStyle w:val="Body"/>
-        <w:rPr>
-          <w:rFonts w:ascii="Times New Roman" w:hAnsi="Times New Roman"/>
-          <w:sz w:val="24"/>
-          <w:szCs w:val="24"/>
-          <w:lang w:val="en-US"/>
-        </w:rPr>
-      </w:pPr>
+        <w:pStyle w:val="Reviewercomment"/>
+      </w:pPr>
+      <w:r>
+        <w:t xml:space="preserve">(1) p.9: ‘The grammatical approach, as described so far, is not yet a fully articulated theory.’ </w:t>
+      </w:r>
     </w:p>
     <w:p>
       <w:pPr>
         <w:pStyle w:val="Reviewercomment"/>
-        <w:rPr>
-          <w:sz w:val="24"/>
-          <w:szCs w:val="24"/>
-        </w:rPr>
-      </w:pPr>
-      <w:r>
-        <w:t>More problematic, however, is the authors’ suggestion that a challenge for traditionalism is to explain their finding that accent does not increase the availability of local readings.</w:t>
+      </w:pPr>
+      <w:r>
+        <w:t>Theory of what? Theory of grammar, or theory of human behaviour? Would anyone say that a syntactic theory that posited PP-attachment ambiguities was not a ‘fully articulated theory’? Of course, these ambiguities need to be resolved somehow, and auxiliary assumptions about processing, memory, planning, etc. are invoked to say how. But this is commonplace, no? I somehow fail to see what the substance of this claim is. (The discussion in Chemla and Singh (2014a,b) might be relevant.)</w:t>
       </w:r>
     </w:p>
     <w:p>
@@ -2039,19 +2081,16 @@
         <w:pStyle w:val="Body"/>
         <w:ind w:left="720"/>
         <w:rPr>
-          <w:rFonts w:ascii="Times New Roman" w:eastAsia="Helvetica" w:hAnsi="Times New Roman" w:cs="Helvetica"/>
-          <w:position w:val="-2"/>
-          <w:lang w:val="en-US"/>
-        </w:rPr>
-      </w:pPr>
-      <w:r>
-        <w:rPr>
-          <w:rFonts w:ascii="Times New Roman" w:hAnsi="Times New Roman"/>
-          <w:sz w:val="24"/>
-          <w:szCs w:val="24"/>
-          <w:lang w:val="en-US"/>
-        </w:rPr>
-        <w:t>We could not find the place in the paper that has conveyed to the reviewer that this is what we wanted to convey. We decidedly do not want to suggest that, because we agree with the reviewer that it would be unjust. If you could point out to us where in the paper this unfortunate misunderstanding arose, we would be happy to improve the text accordingly.</w:t>
+          <w:rFonts w:ascii="Times New Roman" w:hAnsi="Times New Roman"/>
+          <w:lang w:val="en-US"/>
+        </w:rPr>
+      </w:pPr>
+      <w:r>
+        <w:rPr>
+          <w:rFonts w:ascii="Times New Roman" w:hAnsi="Times New Roman"/>
+          <w:lang w:val="en-US"/>
+        </w:rPr>
+        <w:t>This unfortunate locution was remove entirely, and the reviewer’s excellent suggestion to stick to Chemla &amp; Singh was taken up.</w:t>
       </w:r>
     </w:p>
     <w:p>
@@ -2059,70 +2098,50 @@
         <w:pStyle w:val="Reviewercomment"/>
       </w:pPr>
       <w:r>
-        <w:t>I don’t see how ‘unrestricted traditionalism’ (p.8) is a kind of traditionalism. The alternative in (8) does not even entail AS. Why, under a traditional Gricean view, should it even be considered as an alternative?</w:t>
+        <w:t xml:space="preserve">(2) A potential difference between EC/LC and literal/strengthened ambiguities </w:t>
       </w:r>
     </w:p>
     <w:p>
       <w:pPr>
+        <w:pStyle w:val="Reviewercomment"/>
+      </w:pPr>
+      <w:r>
+        <w:t xml:space="preserve">The authors found with the EC/LC ambiguities that there was a slight preference for delaying the response. This seems to be a rational strategy for a participant to follow – </w:t>
+      </w:r>
+      <w:r>
+        <w:rPr>
+          <w:b/>
+        </w:rPr>
+        <w:t>when there is an ambiguity it might make sense to wait for some time for relevant information to come in before deciding how to disambiguate, especially if there is little cost to doing so</w:t>
+      </w:r>
+      <w:r>
+        <w:t xml:space="preserve"> (here resolving the ambiguity merely requires an answer to the question: where should the PP be attached?). </w:t>
+      </w:r>
+      <w:r>
+        <w:rPr>
+          <w:b/>
+        </w:rPr>
+        <w:t>With scalar sentences, on the other hand, we might naturally expect a preference for literal readings when the task imposes high demands on memory, because the literal reading requires strictly less computation: no need to generate alternatives, no need to exhaustify, etc</w:t>
+      </w:r>
+      <w:r>
+        <w:t xml:space="preserve">. A lazy participant might wish to avoid all that computation. I wonder if this consideration has any merit, and whether it bears on the interpretation of the results. </w:t>
+      </w:r>
+    </w:p>
+    <w:p>
+      <w:pPr>
         <w:pStyle w:val="Body"/>
         <w:ind w:left="720"/>
         <w:rPr>
-          <w:rFonts w:ascii="Times New Roman" w:eastAsia="Helvetica" w:hAnsi="Times New Roman" w:cs="Helvetica"/>
-          <w:position w:val="-2"/>
-          <w:lang w:val="en-US"/>
-        </w:rPr>
-      </w:pPr>
-      <w:r>
-        <w:rPr>
-          <w:rFonts w:ascii="Times New Roman" w:hAnsi="Times New Roman"/>
-          <w:lang w:val="en-US"/>
-        </w:rPr>
-        <w:t xml:space="preserve">We stick to the term “traditionalism” and are more clear about what we mean with it in Section 3. There, we also address the reviewer’s worry expressed here that only stronger alternatives should matter. This truly shows that the theoretical landscape is a mess and prone to miscommunication. It is only the Neo-Gricean position that appeals to lexicalized scales for which what Chemla &amp; Singh (2014, Compass) call </w:t>
-      </w:r>
-      <w:r>
-        <w:rPr>
-          <w:rFonts w:ascii="Times New Roman" w:hAnsi="Times New Roman"/>
-          <w:i/>
-          <w:lang w:val="en-US"/>
-        </w:rPr>
-        <w:t>Stonger Alternatives</w:t>
-      </w:r>
-      <w:r>
-        <w:rPr>
-          <w:rFonts w:ascii="Times New Roman" w:hAnsi="Times New Roman"/>
-          <w:lang w:val="en-US"/>
-        </w:rPr>
-        <w:t xml:space="preserve"> is relevant. Our more encompassing notion of ‘traditionalism’ is not strictly committed to that. It is true that dispensing with the </w:t>
-      </w:r>
-      <w:r>
-        <w:rPr>
-          <w:rFonts w:ascii="Times New Roman" w:hAnsi="Times New Roman"/>
-          <w:i/>
-          <w:lang w:val="en-US"/>
-        </w:rPr>
-        <w:t>Stronger Alternatives</w:t>
-      </w:r>
-      <w:r>
-        <w:rPr>
-          <w:rFonts w:ascii="Times New Roman" w:hAnsi="Times New Roman"/>
-          <w:i/>
-          <w:lang w:val="en-US"/>
-        </w:rPr>
-        <w:t xml:space="preserve"> </w:t>
-      </w:r>
-      <w:r>
-        <w:rPr>
-          <w:rFonts w:ascii="Times New Roman" w:hAnsi="Times New Roman"/>
-          <w:lang w:val="en-US"/>
-        </w:rPr>
-        <w:t xml:space="preserve">assumption gives rise to problems for traditionalism, but that does not mean that it cannot </w:t>
-      </w:r>
-      <w:r>
-        <w:rPr>
-          <w:rFonts w:ascii="Times New Roman" w:hAnsi="Times New Roman"/>
-          <w:lang w:val="en-US"/>
-        </w:rPr>
-        <w:t>plausibly assume the mentioned alternative (8) to squeeze out a local reading for AS-sentences. This is also the stance adopted by, for example, Chemla &amp; Spector in their experimental paper on the subject.</w:t>
+          <w:rFonts w:ascii="Times New Roman" w:hAnsi="Times New Roman"/>
+          <w:lang w:val="en-US"/>
+        </w:rPr>
+      </w:pPr>
+      <w:r>
+        <w:rPr>
+          <w:rFonts w:ascii="Times New Roman" w:hAnsi="Times New Roman"/>
+          <w:lang w:val="en-US"/>
+        </w:rPr>
+        <w:t>This is taken up in the discussion section. Thanks for bringing this up!</w:t>
       </w:r>
     </w:p>
     <w:p>
@@ -2130,7 +2149,7 @@
         <w:pStyle w:val="Reviewercomment"/>
       </w:pPr>
       <w:r>
-        <w:t xml:space="preserve">(1) p.9: ‘The grammatical approach, as described so far, is not yet a fully articulated theory.’ </w:t>
+        <w:t xml:space="preserve">(3) Traditionalism </w:t>
       </w:r>
     </w:p>
     <w:p>
@@ -2138,109 +2157,14 @@
         <w:pStyle w:val="Reviewercomment"/>
       </w:pPr>
       <w:r>
-        <w:t>Theory of what? Theory of grammar, or theory of human behaviour? Would anyone say that a syntactic theory that posited PP-attachment ambiguities was not a ‘fully articulated theory’? Of course, these ambiguities need to be resolved somehow, and auxiliary assumptions about processing, memory, planning, etc. are invoked to say how. But this is commonplace, no? I somehow fail to see what the substance of this claim is. (The discussion in Chemla and Singh (2014a,b) might be relevant.)</w:t>
+        <w:t xml:space="preserve">On p.6, the authors write that they use the word ‘traditionalism’ because it takes a ‘conservative stance’ with respect to Grice’s work. This totally ignores arguments by Fox (2007, 2014) that the most conservative understanding of the Maxim of Quantity only yields ignorance inferences, not SIs. It is only with a radical stipulation, grammatically stipulated formal alternatives, that a quantity maxim can be used to derive SIs. Furthermore, as Larry Horn has pointed out in many papers, the debate over the source of the apparent ambiguity is very old, much older than the modern era. In light of these considerations, calling the neo-Gricean approach ‘traditional’ does not entirely do justice to tradition. </w:t>
       </w:r>
     </w:p>
     <w:p>
       <w:pPr>
-        <w:pStyle w:val="Body"/>
-        <w:ind w:left="720"/>
-        <w:rPr>
-          <w:rFonts w:ascii="Times New Roman" w:hAnsi="Times New Roman"/>
-          <w:lang w:val="en-US"/>
-        </w:rPr>
-      </w:pPr>
-      <w:r>
-        <w:rPr>
-          <w:rFonts w:ascii="Times New Roman" w:hAnsi="Times New Roman"/>
-          <w:lang w:val="en-US"/>
-        </w:rPr>
-        <w:t>This unfortunate locution was remove entirely, and the reviewer’s excellent suggestion to stick to Chemla &amp; Singh was taken up.</w:t>
-      </w:r>
-    </w:p>
-    <w:p>
-      <w:pPr>
         <w:pStyle w:val="Reviewercomment"/>
       </w:pPr>
       <w:r>
-        <w:t xml:space="preserve">(2) A potential difference between EC/LC and literal/strengthened ambiguities </w:t>
-      </w:r>
-    </w:p>
-    <w:p>
-      <w:pPr>
-        <w:pStyle w:val="Reviewercomment"/>
-      </w:pPr>
-      <w:r>
-        <w:t xml:space="preserve">The authors found with the EC/LC ambiguities that there was a slight preference for delaying the response. This seems to be a rational strategy for a participant to follow – </w:t>
-      </w:r>
-      <w:r>
-        <w:rPr>
-          <w:b/>
-        </w:rPr>
-        <w:t>when there is an ambiguity it might make sense to wait for some time for relevant information to come in before deciding how to disambiguate, especially if there is little cost to doing so</w:t>
-      </w:r>
-      <w:r>
-        <w:t xml:space="preserve"> (here resolving the ambiguity merely requires an answer to the question: where should the PP be attached?). </w:t>
-      </w:r>
-      <w:r>
-        <w:rPr>
-          <w:b/>
-        </w:rPr>
-        <w:t>With scalar sentences, on the other hand, we might naturally expect a preference for literal readings when the task imposes high demands on memory, because the literal reading requires strictly less computation: no need to generate alternatives, no need to exhaustify, etc</w:t>
-      </w:r>
-      <w:r>
-        <w:t xml:space="preserve">. A lazy participant might wish to avoid all that computation. I wonder if this consideration has any merit, and whether it bears on the interpretation of the results. </w:t>
-      </w:r>
-    </w:p>
-    <w:p>
-      <w:pPr>
-        <w:pStyle w:val="Body"/>
-        <w:ind w:left="720"/>
-        <w:rPr>
-          <w:rFonts w:ascii="Times New Roman" w:hAnsi="Times New Roman"/>
-          <w:lang w:val="en-US"/>
-        </w:rPr>
-      </w:pPr>
-      <w:r>
-        <w:rPr>
-          <w:rFonts w:ascii="Times New Roman" w:hAnsi="Times New Roman"/>
-          <w:lang w:val="en-US"/>
-        </w:rPr>
-        <w:t>This is taken up in the discussion section. Thanks for bringing this up!</w:t>
-      </w:r>
-    </w:p>
-    <w:p>
-      <w:pPr>
-        <w:pStyle w:val="Reviewercomment"/>
-      </w:pPr>
-      <w:r>
-        <w:t xml:space="preserve">(3) Traditionalism </w:t>
-      </w:r>
-    </w:p>
-    <w:p>
-      <w:pPr>
-        <w:pStyle w:val="Reviewercomment"/>
-      </w:pPr>
-      <w:r>
-        <w:t xml:space="preserve">On p.6, the authors write that they use the word ‘traditionalism’ because it takes a ‘conservative stance’ with respect to Grice’s work. This totally ignores arguments </w:t>
-      </w:r>
-      <w:r>
-        <w:rPr>
-          <w:sz w:val="24"/>
-          <w:szCs w:val="24"/>
-        </w:rPr>
-        <w:t xml:space="preserve">by Fox (2007, 2014) that the most conservative understanding of the Maxim of Quantity only yields ignorance inferences, not SIs. It is only with a radical stipulation, grammatically stipulated formal alternatives, that a quantity maxim can be used to derive SIs. Furthermore, as Larry Horn has pointed out in many papers, the debate over the source of the apparent ambiguity is very old, much older than the modern era. In light of these considerations, calling the neo-Gricean approach ‘traditional’ does not entirely do justice to tradition. </w:t>
-      </w:r>
-    </w:p>
-    <w:p>
-      <w:pPr>
-        <w:pStyle w:val="Reviewercomment"/>
-      </w:pPr>
-      <w:r>
-        <w:rPr>
-          <w:sz w:val="24"/>
-          <w:szCs w:val="24"/>
-        </w:rPr>
         <w:t xml:space="preserve">Why not use labels that more accurately characterize the debate? Isn’t the issue one about the domain-specificity of the strengthening mechanism? </w:t>
       </w:r>
     </w:p>
@@ -2329,9 +2253,6 @@
     <w:p>
       <w:pPr>
         <w:pStyle w:val="Reviewercomment"/>
-        <w:rPr>
-          <w:rFonts w:ascii="CMSY10" w:hAnsi="CMSY10"/>
-        </w:rPr>
       </w:pPr>
       <w:r>
         <w:t xml:space="preserve">Not a particularly relevant question, but just wondering: did the authors by any chance collect RTs at critical regions? (might be informative) </w:t>
@@ -2357,9 +2278,6 @@
     <w:p>
       <w:pPr>
         <w:pStyle w:val="Reviewercomment"/>
-        <w:rPr>
-          <w:rFonts w:ascii="CMSY10" w:hAnsi="CMSY10"/>
-        </w:rPr>
       </w:pPr>
       <w:r>
         <w:t xml:space="preserve">I fail to see the prior plausibility of the disambiguation criterion the authors state at the bottom of p.39. </w:t>
@@ -2385,9 +2303,6 @@
     <w:p>
       <w:pPr>
         <w:pStyle w:val="Reviewercomment"/>
-        <w:rPr>
-          <w:rFonts w:ascii="CMSY10" w:hAnsi="CMSY10"/>
-        </w:rPr>
       </w:pPr>
       <w:r>
         <w:t xml:space="preserve">p.39, last paragraph: The QUD criterion in Fox (2007) does make clear pre- dictions. The problem is not with the predictions, but with the unfortunate fact that QUDs are hard to pin down. If we could find a way to overcome this obstacle, the predictions of the theory are clear (e.g., one might try fixing the QUD and see what happens; without an explicitly provided QUD, listeners have to guess one, cf. also a similar point raised in connection with traditionalism in section 2.2). </w:t>
@@ -2506,7 +2421,7 @@
     <w:p>
       <w:pPr>
         <w:rPr>
-          <w:rFonts w:asciiTheme="majorHAnsi" w:eastAsiaTheme="majorEastAsia" w:hAnsiTheme="majorHAnsi" w:cstheme="majorBidi"/>
+          <w:rFonts w:eastAsiaTheme="majorEastAsia" w:cstheme="majorBidi"/>
           <w:b/>
           <w:bCs/>
           <w:color w:val="499BC9" w:themeColor="accent1"/>
@@ -2521,8 +2436,14 @@
     <w:p>
       <w:pPr>
         <w:pStyle w:val="berschrift2"/>
-      </w:pPr>
-      <w:r>
+        <w:rPr>
+          <w:rFonts w:ascii="Times New Roman" w:hAnsi="Times New Roman"/>
+        </w:rPr>
+      </w:pPr>
+      <w:r>
+        <w:rPr>
+          <w:rFonts w:ascii="Times New Roman" w:hAnsi="Times New Roman"/>
+        </w:rPr>
         <w:t>Reviewer 3</w:t>
       </w:r>
     </w:p>
@@ -2531,60 +2452,106 @@
         <w:pStyle w:val="Body"/>
         <w:rPr>
           <w:rFonts w:ascii="Times New Roman" w:hAnsi="Times New Roman"/>
+          <w:b/>
+          <w:bCs/>
           <w:lang w:val="en-US"/>
         </w:rPr>
       </w:pPr>
     </w:p>
     <w:p>
       <w:pPr>
-        <w:pStyle w:val="Body"/>
-        <w:numPr>
-          <w:ilvl w:val="0"/>
-          <w:numId w:val="23"/>
-        </w:numPr>
-        <w:rPr>
-          <w:rFonts w:ascii="Times New Roman" w:hAnsi="Times New Roman"/>
+        <w:pStyle w:val="Reviewercomment"/>
+      </w:pPr>
+      <w:r>
+        <w:t xml:space="preserve">[T]he methodology itself raises questions regarding the interpretation strategy participant may have adopted in order to complete the task at hand. What guided participants may have been independent of the actual salient and preferred readings and therefore may have biased them in a way that could have masked what the actual preferred readings were. More specifically: </w:t>
+      </w:r>
+      <w:r>
+        <w:rPr>
           <w:b/>
-          <w:bCs/>
-          <w:lang w:val="en-US"/>
-        </w:rPr>
-      </w:pPr>
-      <w:r>
-        <w:rPr>
-          <w:rFonts w:ascii="Times New Roman" w:hAnsi="Times New Roman"/>
-          <w:b/>
-          <w:bCs/>
-          <w:lang w:val="en-US"/>
-        </w:rPr>
-        <w:t>general worry about “early exits”</w:t>
+        </w:rPr>
+        <w:t>there is a concern that participant may have responded as soon as a reading was compatible with the state of affairs regardless of whether that reading was indeed the preferred reading.</w:t>
+      </w:r>
+      <w:r>
+        <w:t xml:space="preserve"> </w:t>
       </w:r>
     </w:p>
     <w:p>
       <w:pPr>
         <w:pStyle w:val="Body"/>
-        <w:rPr>
-          <w:rFonts w:ascii="Times New Roman" w:hAnsi="Times New Roman"/>
-          <w:b/>
+        <w:ind w:left="720"/>
+        <w:rPr>
+          <w:rFonts w:ascii="Times New Roman" w:eastAsia="Helvetica" w:hAnsi="Times New Roman" w:cs="Helvetica"/>
+          <w:position w:val="-2"/>
+          <w:lang w:val="en-US"/>
+        </w:rPr>
+      </w:pPr>
+      <w:r>
+        <w:rPr>
+          <w:rFonts w:ascii="Times New Roman" w:hAnsi="Times New Roman"/>
+          <w:lang w:val="en-US"/>
+        </w:rPr>
+        <w:t>We have expanded on alternative interpretations and potential confounds in a new dedicated discussion section (Section 6). The specific concern mentioned here, the “quick on the trigger” strategy</w:t>
+      </w:r>
+      <w:r>
+        <w:rPr>
+          <w:rFonts w:ascii="Times New Roman" w:hAnsi="Times New Roman"/>
+          <w:lang w:val="en-US"/>
+        </w:rPr>
+        <w:t xml:space="preserve"> is addressed in several ways. For one, this </w:t>
+      </w:r>
+      <w:r>
+        <w:rPr>
+          <w:rFonts w:ascii="Times New Roman" w:hAnsi="Times New Roman"/>
+          <w:lang w:val="en-US"/>
+        </w:rPr>
+        <w:t xml:space="preserve">is what the preference-related controls are for: this case shows that it is not </w:t>
+      </w:r>
+      <w:r>
+        <w:rPr>
+          <w:rFonts w:ascii="Times New Roman" w:hAnsi="Times New Roman"/>
           <w:bCs/>
           <w:lang w:val="en-US"/>
         </w:rPr>
-      </w:pPr>
+        <w:t>generally</w:t>
+      </w:r>
+      <w:r>
+        <w:rPr>
+          <w:rFonts w:ascii="Times New Roman" w:hAnsi="Times New Roman"/>
+          <w:lang w:val="en-US"/>
+        </w:rPr>
+        <w:t xml:space="preserve"> so that participants exit at the first possible reading</w:t>
+      </w:r>
+      <w:r>
+        <w:rPr>
+          <w:rFonts w:ascii="Times New Roman" w:hAnsi="Times New Roman"/>
+          <w:lang w:val="en-US"/>
+        </w:rPr>
+        <w:t>. Secondly, our data from the critical conditions also are not compatible with this idea. Finally, we present an short additional study on unembedded implicatures that also does not confirm this alternative interpretation but rather closely reflect the ratio of pragmatic vs literal answers that are also found in plain picture-verification tasks. So, yes, we agree that there are alternative possibilities, and we address some of these in the final sections. However, the particular one mentioned here, we believe, does not threaten our interpretation of the data particularly strongly.</w:t>
+      </w:r>
     </w:p>
     <w:p>
       <w:pPr>
-        <w:pStyle w:val="Reviewercomment"/>
-      </w:pPr>
-      <w:r>
-        <w:t>there is a concern that participant may have responded as soon as a reading was compatible with the state of affairs regardless of whether that reading was indeed the preferred reading.</w:t>
-      </w:r>
+        <w:pStyle w:val="Body"/>
+        <w:rPr>
+          <w:rFonts w:ascii="Times New Roman" w:hAnsi="Times New Roman"/>
+          <w:sz w:val="24"/>
+          <w:szCs w:val="24"/>
+          <w:lang w:val="en-US"/>
+        </w:rPr>
+      </w:pPr>
     </w:p>
     <w:p>
       <w:pPr>
+        <w:pStyle w:val="Reviewercomment"/>
+      </w:pPr>
+      <w:r>
+        <w:t xml:space="preserve">An elaboration on the possible confounds that this new and useful paradigm may introduce is warranted and is blatantly missing in the discussion of the results of the experiment and the general discussion. The addition of such discussion will strengthen the article, sharpen the analysis of the data by ensuring that the authors understand what guided participants in the task, and will instill confidence in other scholars that the new paradigm is well understood and that response patterns that come out of using it are clear and replicable. </w:t>
+      </w:r>
+    </w:p>
+    <w:p>
+      <w:pPr>
         <w:pStyle w:val="Body"/>
-        <w:numPr>
-          <w:ilvl w:val="4"/>
-          <w:numId w:val="24"/>
-        </w:numPr>
+        <w:ind w:left="720"/>
         <w:rPr>
           <w:rFonts w:ascii="Times New Roman" w:eastAsia="Helvetica" w:hAnsi="Times New Roman" w:cs="Helvetica"/>
           <w:position w:val="-2"/>
@@ -2593,94 +2560,63 @@
       </w:pPr>
       <w:r>
         <w:rPr>
-          <w:rFonts w:ascii="Times New Roman" w:hAnsi="Times New Roman"/>
-          <w:lang w:val="en-US"/>
-        </w:rPr>
-        <w:t xml:space="preserve">this worry is what the preference-related controls are for: this case shows that it is not </w:t>
-      </w:r>
-      <w:r>
-        <w:rPr>
-          <w:rFonts w:ascii="Times New Roman" w:hAnsi="Times New Roman"/>
-          <w:b/>
-          <w:bCs/>
-          <w:lang w:val="en-US"/>
-        </w:rPr>
-        <w:t>generally</w:t>
-      </w:r>
-      <w:r>
-        <w:rPr>
-          <w:rFonts w:ascii="Times New Roman" w:hAnsi="Times New Roman"/>
-          <w:lang w:val="en-US"/>
-        </w:rPr>
-        <w:t xml:space="preserve"> so that participants exit at the first possible reading</w:t>
+          <w:rFonts w:ascii="Times New Roman" w:eastAsia="Helvetica" w:hAnsi="Times New Roman" w:cs="Helvetica"/>
+          <w:position w:val="-2"/>
+          <w:lang w:val="en-US"/>
+        </w:rPr>
+        <w:t>This advice is well-taken. We have included a stand-alone discussion section to address the most pressing issues.</w:t>
       </w:r>
     </w:p>
     <w:p>
       <w:pPr>
         <w:pStyle w:val="Body"/>
-        <w:numPr>
-          <w:ilvl w:val="4"/>
-          <w:numId w:val="25"/>
-        </w:numPr>
-        <w:rPr>
-          <w:rFonts w:ascii="Times New Roman" w:eastAsia="Helvetica" w:hAnsi="Times New Roman" w:cs="Helvetica"/>
-          <w:position w:val="-2"/>
-          <w:lang w:val="en-US"/>
-        </w:rPr>
-      </w:pPr>
-      <w:r>
-        <w:rPr>
-          <w:rFonts w:ascii="Times New Roman" w:hAnsi="Times New Roman"/>
-          <w:lang w:val="en-US"/>
-        </w:rPr>
-        <w:t>it might be that the type of ambiguity/underspecificity in AS- and ES-sentences is so that subjects prefer to exit at the first possible position</w:t>
-      </w:r>
+        <w:rPr>
+          <w:rFonts w:ascii="Times New Roman" w:hAnsi="Times New Roman"/>
+          <w:sz w:val="24"/>
+          <w:szCs w:val="24"/>
+          <w:lang w:val="en-US"/>
+        </w:rPr>
+      </w:pPr>
     </w:p>
     <w:p>
       <w:pPr>
-        <w:pStyle w:val="Body"/>
-        <w:numPr>
-          <w:ilvl w:val="4"/>
-          <w:numId w:val="26"/>
-        </w:numPr>
-        <w:rPr>
-          <w:rFonts w:ascii="Times New Roman" w:eastAsia="Helvetica" w:hAnsi="Times New Roman" w:cs="Helvetica"/>
-          <w:position w:val="-2"/>
-          <w:lang w:val="en-US"/>
-        </w:rPr>
-      </w:pPr>
-      <w:r>
-        <w:rPr>
-          <w:rFonts w:ascii="Times New Roman" w:hAnsi="Times New Roman"/>
-          <w:lang w:val="en-US"/>
-        </w:rPr>
-        <w:t>but that, too, is disconfirmed already by the data, in particular the ES-sentences AND the LOCAL responses in the AS-condition, which is not plausibly categorized as ERROR responses</w:t>
+        <w:pStyle w:val="Reviewercomment"/>
+      </w:pPr>
+      <w:r>
+        <w:rPr>
+          <w:b/>
+        </w:rPr>
+        <w:t>A possible explanation for the difference between the controls and critical items</w:t>
+      </w:r>
+      <w:r>
+        <w:t xml:space="preserve"> is that when participants are requested to choose between two readings of a structurally ambiguous sentence, they need to decide between two distinctive LFs or propositions, whereas in the case of the critical items, participants are required to distinguish between different parses, only one of which is associated with the literal reading of the sentence.</w:t>
       </w:r>
     </w:p>
     <w:p>
       <w:pPr>
         <w:pStyle w:val="Body"/>
-        <w:numPr>
-          <w:ilvl w:val="4"/>
-          <w:numId w:val="27"/>
-        </w:numPr>
-        <w:rPr>
-          <w:rFonts w:ascii="Times New Roman" w:eastAsia="Helvetica" w:hAnsi="Times New Roman" w:cs="Helvetica"/>
-          <w:position w:val="-2"/>
-          <w:lang w:val="en-US"/>
-        </w:rPr>
-      </w:pPr>
-      <w:r>
-        <w:rPr>
-          <w:rFonts w:ascii="Times New Roman" w:hAnsi="Times New Roman"/>
-          <w:lang w:val="en-US"/>
-        </w:rPr>
-        <w:t>be careful to work this out clearly in the discussion</w:t>
+        <w:ind w:left="720"/>
+        <w:rPr>
+          <w:rFonts w:ascii="Times New Roman" w:hAnsi="Times New Roman"/>
+          <w:sz w:val="24"/>
+          <w:szCs w:val="24"/>
+          <w:lang w:val="en-US"/>
+        </w:rPr>
+      </w:pPr>
+      <w:r>
+        <w:rPr>
+          <w:rFonts w:ascii="Times New Roman" w:hAnsi="Times New Roman"/>
+          <w:sz w:val="24"/>
+          <w:szCs w:val="24"/>
+          <w:lang w:val="en-US"/>
+        </w:rPr>
+        <w:t>This is an excellent discussion point which we address is Section 6. The upshot is that we cannot rule out that controls and critical conditions behave differently in terms of exiting biases in our sequence of pictures, but our experiment on unembedded implicatures undermines the idea that the contrast is very strong. And if it is only mild, our conclusions should be stated carefully enough so that they would still hold.</w:t>
       </w:r>
     </w:p>
     <w:p>
       <w:pPr>
         <w:pStyle w:val="Body"/>
+        <w:ind w:left="720"/>
         <w:rPr>
           <w:rFonts w:ascii="Times New Roman" w:hAnsi="Times New Roman"/>
           <w:sz w:val="24"/>
@@ -2688,14 +2624,154 @@
           <w:lang w:val="en-US"/>
         </w:rPr>
       </w:pPr>
+      <w:r>
+        <w:rPr>
+          <w:rFonts w:ascii="Times New Roman" w:hAnsi="Times New Roman"/>
+          <w:sz w:val="24"/>
+          <w:szCs w:val="24"/>
+          <w:lang w:val="en-US"/>
+        </w:rPr>
+        <w:t xml:space="preserve">If the reviewer has a stronger processing difference in mind </w:t>
+      </w:r>
+      <w:r>
+        <w:rPr>
+          <w:rFonts w:ascii="Times New Roman" w:hAnsi="Times New Roman"/>
+          <w:sz w:val="24"/>
+          <w:szCs w:val="24"/>
+          <w:lang w:val="en-US"/>
+        </w:rPr>
+        <w:t>(early vs. late or conscious vs. late disambiguation), then this makes total sense, but would be beyond the scope of this behavioral study</w:t>
+      </w:r>
+      <w:r>
+        <w:rPr>
+          <w:rFonts w:ascii="Times New Roman" w:hAnsi="Times New Roman"/>
+          <w:sz w:val="24"/>
+          <w:szCs w:val="24"/>
+          <w:lang w:val="en-US"/>
+        </w:rPr>
+        <w:t>, unfortunately. T</w:t>
+      </w:r>
+      <w:r>
+        <w:rPr>
+          <w:rFonts w:ascii="Times New Roman" w:hAnsi="Times New Roman"/>
+          <w:sz w:val="24"/>
+          <w:szCs w:val="24"/>
+          <w:lang w:val="en-US"/>
+        </w:rPr>
+        <w:t xml:space="preserve">he contribution of this study </w:t>
+      </w:r>
+      <w:r>
+        <w:rPr>
+          <w:rFonts w:ascii="Times New Roman" w:hAnsi="Times New Roman"/>
+          <w:sz w:val="24"/>
+          <w:szCs w:val="24"/>
+          <w:lang w:val="en-US"/>
+        </w:rPr>
+        <w:t>w</w:t>
+      </w:r>
+      <w:r>
+        <w:rPr>
+          <w:rFonts w:ascii="Times New Roman" w:hAnsi="Times New Roman"/>
+          <w:sz w:val="24"/>
+          <w:szCs w:val="24"/>
+          <w:lang w:val="en-US"/>
+        </w:rPr>
+        <w:t>ould be to highlight these potential differences and to pave the way for subsequent processing-oriented studies that can address these worries</w:t>
+      </w:r>
+      <w:r>
+        <w:rPr>
+          <w:rFonts w:ascii="Times New Roman" w:hAnsi="Times New Roman"/>
+          <w:sz w:val="24"/>
+          <w:szCs w:val="24"/>
+          <w:lang w:val="en-US"/>
+        </w:rPr>
+        <w:t>.</w:t>
+      </w:r>
     </w:p>
     <w:p>
       <w:pPr>
+        <w:pStyle w:val="Reviewercomment"/>
+      </w:pPr>
+      <w:r>
+        <w:t xml:space="preserve">The hypothesis that participants go with the most inclusive reading that is compatible with the pictorial information seems to account for the responses in the </w:t>
+      </w:r>
+      <w:r>
+        <w:rPr>
+          <w:i/>
+        </w:rPr>
+        <w:t>exactly one. . . some</w:t>
+      </w:r>
+      <w:r>
+        <w:t xml:space="preserve">. In this condition, the first reading participants can make a decision about is the global one, which, given step 2 in Figure 5, is false. And so, the only reading the entails the other two readings is the first one out. Step 3 then rules out the literal reading. If the local reading is still available, then why didn’t participants wait to see if it is indeed true as more pictorial information is revealed? Here the account the authors provide, that the literal reading is the preferred one (followed, at least in this condition, by global and then the local), is convincing: Participants waited until the preferred reading is falsified (or, in all...some, confirmed) to make a decision. </w:t>
+      </w:r>
+    </w:p>
+    <w:p>
+      <w:pPr>
         <w:pStyle w:val="Body"/>
-        <w:rPr>
-          <w:rFonts w:ascii="Times New Roman" w:hAnsi="Times New Roman"/>
+        <w:ind w:left="720"/>
+        <w:rPr>
+          <w:rFonts w:ascii="Times New Roman" w:hAnsi="Times New Roman"/>
+        </w:rPr>
+      </w:pPr>
+      <w:r>
+        <w:rPr>
+          <w:rFonts w:ascii="Times New Roman" w:hAnsi="Times New Roman"/>
+        </w:rPr>
+        <w:t xml:space="preserve">Just to avoid misunderstanding: </w:t>
+      </w:r>
+      <w:r>
+        <w:rPr>
+          <w:rFonts w:ascii="Times New Roman" w:hAnsi="Times New Roman"/>
+        </w:rPr>
+        <w:t>there is no most inclusive reading for ES-sentences.</w:t>
+      </w:r>
+      <w:r>
+        <w:rPr>
+          <w:rFonts w:ascii="Times New Roman" w:hAnsi="Times New Roman"/>
+        </w:rPr>
+        <w:t xml:space="preserve"> The local reading is logically independent of the other two.</w:t>
+      </w:r>
+    </w:p>
+    <w:p>
+      <w:pPr>
+        <w:pStyle w:val="Reviewercomment"/>
+      </w:pPr>
+      <w:r>
+        <w:rPr>
           <w:b/>
-          <w:bCs/>
+        </w:rPr>
+        <w:t>An alternative interpretation is also possible</w:t>
+      </w:r>
+      <w:r>
+        <w:t xml:space="preserve">, however: Under a surface reading of the sentence, the pictorial information necessary to evaluate </w:t>
+      </w:r>
+      <w:r>
+        <w:rPr>
+          <w:i/>
+          <w:iCs/>
+        </w:rPr>
+        <w:t>Exactly one bell is connected to some of its semicircles</w:t>
+      </w:r>
+      <w:r>
+        <w:t xml:space="preserve">, participants wanted to wait till two bells are revealed in order to know whether more than one bell is connected to some of its semicircles, independently of the fact that the global reading became false after step 2.(…) In sum, participant’s hypothesized goal to check that </w:t>
+      </w:r>
+      <w:r>
+        <w:rPr>
+          <w:i/>
+          <w:iCs/>
+        </w:rPr>
+        <w:t>exactly n</w:t>
+      </w:r>
+      <w:r>
+        <w:t xml:space="preserve"> is true may mask their preferred reading, as the pictorial step that sheds light on the former also corresponds with the literal meaning.</w:t>
+      </w:r>
+    </w:p>
+    <w:p>
+      <w:pPr>
+        <w:pStyle w:val="Body"/>
+        <w:ind w:left="720"/>
+        <w:rPr>
+          <w:rFonts w:ascii="Times New Roman" w:hAnsi="Times New Roman"/>
           <w:sz w:val="24"/>
           <w:szCs w:val="24"/>
           <w:lang w:val="en-US"/>
@@ -2704,368 +2780,57 @@
       <w:r>
         <w:rPr>
           <w:rFonts w:ascii="Times New Roman" w:hAnsi="Times New Roman"/>
-          <w:b/>
-          <w:bCs/>
           <w:sz w:val="24"/>
           <w:szCs w:val="24"/>
           <w:lang w:val="en-US"/>
         </w:rPr>
-        <w:t>2. enlarge on discussion of potential confounds and/or alternative interpretations</w:t>
+        <w:t>W</w:t>
+      </w:r>
+      <w:r>
+        <w:rPr>
+          <w:rFonts w:ascii="Times New Roman" w:hAnsi="Times New Roman"/>
+          <w:sz w:val="24"/>
+          <w:szCs w:val="24"/>
+          <w:lang w:val="en-US"/>
+        </w:rPr>
+        <w:t>e do not understand this alternative explanation</w:t>
+      </w:r>
+      <w:r>
+        <w:rPr>
+          <w:rFonts w:ascii="Times New Roman" w:hAnsi="Times New Roman"/>
+          <w:sz w:val="24"/>
+          <w:szCs w:val="24"/>
+          <w:lang w:val="en-US"/>
+        </w:rPr>
+        <w:t xml:space="preserve"> fully. </w:t>
       </w:r>
     </w:p>
     <w:p>
       <w:pPr>
         <w:pStyle w:val="Body"/>
-        <w:rPr>
-          <w:rFonts w:ascii="Times New Roman" w:hAnsi="Times New Roman"/>
-          <w:b/>
-          <w:bCs/>
+        <w:ind w:left="720"/>
+        <w:rPr>
+          <w:rFonts w:ascii="Times New Roman" w:hAnsi="Times New Roman"/>
+          <w:lang w:val="en-US"/>
+        </w:rPr>
+      </w:pPr>
+      <w:r>
+        <w:rPr>
+          <w:rFonts w:ascii="Times New Roman" w:hAnsi="Times New Roman"/>
           <w:sz w:val="24"/>
           <w:szCs w:val="24"/>
           <w:lang w:val="en-US"/>
         </w:rPr>
-      </w:pPr>
-    </w:p>
-    <w:p>
-      <w:pPr>
-        <w:pStyle w:val="Reviewercomment"/>
-        <w:rPr>
+        <w:t>W</w:t>
+      </w:r>
+      <w:r>
+        <w:rPr>
+          <w:rFonts w:ascii="Times New Roman" w:hAnsi="Times New Roman"/>
           <w:sz w:val="24"/>
           <w:szCs w:val="24"/>
-        </w:rPr>
-      </w:pPr>
-      <w:r>
-        <w:t>An elaboration on the possible confounds that this new and useful paradigm may introduce is warranted and is blatantly missing in the discussion of the results of the experiment and the general discussion.</w:t>
-      </w:r>
-    </w:p>
-    <w:p>
-      <w:pPr>
-        <w:pStyle w:val="Body"/>
-        <w:numPr>
-          <w:ilvl w:val="4"/>
-          <w:numId w:val="28"/>
-        </w:numPr>
-        <w:ind w:left="900" w:hanging="180"/>
-        <w:rPr>
-          <w:rFonts w:ascii="Times New Roman" w:eastAsia="Helvetica" w:hAnsi="Times New Roman" w:cs="Helvetica"/>
-          <w:position w:val="-2"/>
-          <w:lang w:val="en-US"/>
-        </w:rPr>
-      </w:pPr>
-      <w:r>
-        <w:rPr>
-          <w:rFonts w:ascii="Times New Roman" w:hAnsi="Times New Roman"/>
-          <w:sz w:val="24"/>
-          <w:szCs w:val="24"/>
-          <w:lang w:val="en-US"/>
-        </w:rPr>
-        <w:t>add to the discussion</w:t>
-      </w:r>
-    </w:p>
-    <w:p>
-      <w:pPr>
-        <w:pStyle w:val="Body"/>
-        <w:rPr>
-          <w:rFonts w:ascii="Times New Roman" w:hAnsi="Times New Roman"/>
-          <w:sz w:val="24"/>
-          <w:szCs w:val="24"/>
-          <w:lang w:val="en-US"/>
-        </w:rPr>
-      </w:pPr>
-    </w:p>
-    <w:p>
-      <w:pPr>
-        <w:pStyle w:val="Body"/>
-        <w:rPr>
-          <w:rFonts w:ascii="Times New Roman" w:hAnsi="Times New Roman"/>
-          <w:b/>
-          <w:bCs/>
-          <w:sz w:val="24"/>
-          <w:szCs w:val="24"/>
-          <w:lang w:val="en-US"/>
-        </w:rPr>
-      </w:pPr>
-      <w:r>
-        <w:rPr>
-          <w:rFonts w:ascii="Times New Roman" w:hAnsi="Times New Roman"/>
-          <w:b/>
-          <w:bCs/>
-          <w:sz w:val="24"/>
-          <w:szCs w:val="24"/>
-          <w:lang w:val="en-US"/>
-        </w:rPr>
-        <w:t>3. alternative explanation No. 1: different type of ambiguity EC/LC vs. implicature</w:t>
-      </w:r>
-    </w:p>
-    <w:p>
-      <w:pPr>
-        <w:pStyle w:val="Body"/>
-        <w:rPr>
-          <w:rFonts w:ascii="Times New Roman" w:hAnsi="Times New Roman"/>
-          <w:b/>
-          <w:bCs/>
-          <w:sz w:val="24"/>
-          <w:szCs w:val="24"/>
-          <w:lang w:val="en-US"/>
-        </w:rPr>
-      </w:pPr>
-    </w:p>
-    <w:p>
-      <w:pPr>
-        <w:pStyle w:val="Reviewercomment"/>
-        <w:rPr>
-          <w:sz w:val="24"/>
-          <w:szCs w:val="24"/>
-        </w:rPr>
-      </w:pPr>
-      <w:r>
-        <w:t>A possible explanation for the difference between the controls and critical items is that when participants are requested to choose between two readings of a structurally ambiguous sentence, they need to decide between two distinctive LFs or propositions, whereas in the case of the critical items, participants are required to distinguish between different parses, only one of which is associated with the literal reading of the sentence.</w:t>
-      </w:r>
-    </w:p>
-    <w:p>
-      <w:pPr>
-        <w:pStyle w:val="Body"/>
-        <w:numPr>
-          <w:ilvl w:val="4"/>
-          <w:numId w:val="29"/>
-        </w:numPr>
-        <w:ind w:left="900" w:hanging="180"/>
-        <w:rPr>
-          <w:rFonts w:ascii="Times New Roman" w:eastAsia="Helvetica" w:hAnsi="Times New Roman" w:cs="Helvetica"/>
-          <w:position w:val="-2"/>
-          <w:lang w:val="en-US"/>
-        </w:rPr>
-      </w:pPr>
-      <w:r>
-        <w:rPr>
-          <w:rFonts w:ascii="Times New Roman" w:hAnsi="Times New Roman"/>
-          <w:sz w:val="24"/>
-          <w:szCs w:val="24"/>
-          <w:lang w:val="en-US"/>
-        </w:rPr>
-        <w:t>add to the discussion</w:t>
-      </w:r>
-    </w:p>
-    <w:p>
-      <w:pPr>
-        <w:pStyle w:val="Body"/>
-        <w:numPr>
-          <w:ilvl w:val="4"/>
-          <w:numId w:val="30"/>
-        </w:numPr>
-        <w:ind w:left="900" w:hanging="180"/>
-        <w:rPr>
-          <w:rFonts w:ascii="Times New Roman" w:eastAsia="Helvetica" w:hAnsi="Times New Roman" w:cs="Helvetica"/>
-          <w:position w:val="-2"/>
-          <w:lang w:val="en-US"/>
-        </w:rPr>
-      </w:pPr>
-      <w:r>
-        <w:rPr>
-          <w:rFonts w:ascii="Times New Roman" w:hAnsi="Times New Roman"/>
-          <w:sz w:val="24"/>
-          <w:szCs w:val="24"/>
-          <w:lang w:val="en-US"/>
-        </w:rPr>
-        <w:t>if phrased as difference in terms of processing (early vs. late or conscious vs. late disambiguation), then this makes total sense, but would be beyond the scope of this behavioral study;</w:t>
-      </w:r>
-    </w:p>
-    <w:p>
-      <w:pPr>
-        <w:pStyle w:val="Body"/>
-        <w:numPr>
-          <w:ilvl w:val="4"/>
-          <w:numId w:val="31"/>
-        </w:numPr>
-        <w:ind w:left="900" w:hanging="180"/>
-        <w:rPr>
-          <w:rFonts w:ascii="Times New Roman" w:eastAsia="Helvetica" w:hAnsi="Times New Roman" w:cs="Helvetica"/>
-          <w:position w:val="-2"/>
-          <w:lang w:val="en-US"/>
-        </w:rPr>
-      </w:pPr>
-      <w:r>
-        <w:rPr>
-          <w:rFonts w:ascii="Times New Roman" w:hAnsi="Times New Roman"/>
-          <w:sz w:val="24"/>
-          <w:szCs w:val="24"/>
-          <w:lang w:val="en-US"/>
-        </w:rPr>
-        <w:t>the contribution of this study could be to highlight these potential differences and to pave the way for subsequent processing-oriented studies that can address these worries</w:t>
-      </w:r>
-    </w:p>
-    <w:p>
-      <w:pPr>
-        <w:pStyle w:val="Body"/>
-        <w:numPr>
-          <w:ilvl w:val="4"/>
-          <w:numId w:val="32"/>
-        </w:numPr>
-        <w:ind w:left="900" w:hanging="180"/>
-        <w:rPr>
-          <w:rFonts w:ascii="Times New Roman" w:eastAsia="Helvetica" w:hAnsi="Times New Roman" w:cs="Helvetica"/>
-          <w:position w:val="-2"/>
-          <w:lang w:val="en-US"/>
-        </w:rPr>
-      </w:pPr>
-      <w:r>
-        <w:rPr>
-          <w:rFonts w:ascii="Times New Roman" w:hAnsi="Times New Roman"/>
-          <w:sz w:val="24"/>
-          <w:szCs w:val="24"/>
-          <w:lang w:val="en-US"/>
-        </w:rPr>
-        <w:t>acknowledge difference between EC/LC and implicature also when introducing conditions</w:t>
-      </w:r>
-    </w:p>
-    <w:p>
-      <w:pPr>
-        <w:pStyle w:val="Body"/>
-        <w:numPr>
-          <w:ilvl w:val="4"/>
-          <w:numId w:val="33"/>
-        </w:numPr>
-        <w:ind w:left="900" w:hanging="180"/>
-        <w:rPr>
-          <w:rFonts w:ascii="Times New Roman" w:eastAsia="Helvetica" w:hAnsi="Times New Roman" w:cs="Helvetica"/>
-          <w:position w:val="-2"/>
-          <w:lang w:val="en-US"/>
-        </w:rPr>
-      </w:pPr>
-      <w:r>
-        <w:rPr>
-          <w:rFonts w:ascii="Times New Roman" w:hAnsi="Times New Roman"/>
-          <w:sz w:val="24"/>
-          <w:szCs w:val="24"/>
-          <w:lang w:val="en-US"/>
-        </w:rPr>
-        <w:t>possible connect to Reviewer 1’s worry about the different types of intonation used to favor different readings</w:t>
-      </w:r>
-    </w:p>
-    <w:p>
-      <w:pPr>
-        <w:pStyle w:val="Body"/>
-        <w:rPr>
-          <w:rFonts w:ascii="Times New Roman" w:hAnsi="Times New Roman"/>
-          <w:sz w:val="24"/>
-          <w:szCs w:val="24"/>
-          <w:lang w:val="en-US"/>
-        </w:rPr>
-      </w:pPr>
-    </w:p>
-    <w:p>
-      <w:pPr>
-        <w:pStyle w:val="Body"/>
-        <w:rPr>
-          <w:rFonts w:ascii="Times New Roman" w:hAnsi="Times New Roman"/>
-          <w:b/>
-          <w:bCs/>
-          <w:sz w:val="24"/>
-          <w:szCs w:val="24"/>
-          <w:lang w:val="en-US"/>
-        </w:rPr>
-      </w:pPr>
-      <w:r>
-        <w:rPr>
-          <w:rFonts w:ascii="Times New Roman" w:hAnsi="Times New Roman"/>
-          <w:b/>
-          <w:bCs/>
-          <w:sz w:val="24"/>
-          <w:szCs w:val="24"/>
-          <w:lang w:val="en-US"/>
-        </w:rPr>
-        <w:t xml:space="preserve">4. alternative explanation No. 2: </w:t>
-      </w:r>
-    </w:p>
-    <w:p>
-      <w:pPr>
-        <w:pStyle w:val="Body"/>
-        <w:rPr>
-          <w:rFonts w:ascii="Times New Roman" w:hAnsi="Times New Roman"/>
-          <w:sz w:val="24"/>
-          <w:szCs w:val="24"/>
-          <w:lang w:val="en-US"/>
-        </w:rPr>
-      </w:pPr>
-    </w:p>
-    <w:p>
-      <w:pPr>
-        <w:pStyle w:val="Reviewercomment"/>
-        <w:rPr>
-          <w:sz w:val="24"/>
-          <w:szCs w:val="24"/>
-        </w:rPr>
-      </w:pPr>
-      <w:r>
-        <w:t xml:space="preserve">An alternative interpretation is also possible, however: Under a surface reading of the sentence, the pictorial information necessary to evaluate </w:t>
-      </w:r>
-      <w:r>
-        <w:rPr>
-          <w:i/>
-          <w:iCs/>
-        </w:rPr>
-        <w:t>Exactly one bell is connected to some of its semicircles</w:t>
-      </w:r>
-      <w:r>
-        <w:t xml:space="preserve">, participants wanted to wait till two bells are revealed in order to know whether more than one bell is connected to some of its semicircles, independently of the fact that the global reading became false after step 2.(…) In sum, participant’s hypothesized goal to check that </w:t>
-      </w:r>
-      <w:r>
-        <w:rPr>
-          <w:i/>
-          <w:iCs/>
-        </w:rPr>
-        <w:t>exactly n</w:t>
-      </w:r>
-      <w:r>
-        <w:t xml:space="preserve"> is true may mask their preferred reading, as the pictorial step that sheds light on the former also corresponds with the literal meaning.</w:t>
-      </w:r>
-    </w:p>
-    <w:p>
-      <w:pPr>
-        <w:pStyle w:val="Body"/>
-        <w:numPr>
-          <w:ilvl w:val="4"/>
-          <w:numId w:val="34"/>
-        </w:numPr>
-        <w:ind w:left="900" w:hanging="180"/>
-        <w:rPr>
-          <w:rFonts w:ascii="Times New Roman" w:eastAsia="Helvetica" w:hAnsi="Times New Roman" w:cs="Helvetica"/>
-          <w:position w:val="-2"/>
-          <w:lang w:val="en-US"/>
-        </w:rPr>
-      </w:pPr>
-      <w:r>
-        <w:rPr>
-          <w:rFonts w:ascii="Times New Roman" w:hAnsi="Times New Roman"/>
-          <w:sz w:val="24"/>
-          <w:szCs w:val="24"/>
-          <w:lang w:val="en-US"/>
-        </w:rPr>
-        <w:t>we do not understand this alternative explanation</w:t>
-      </w:r>
-    </w:p>
-    <w:p>
-      <w:pPr>
-        <w:pStyle w:val="Body"/>
-        <w:numPr>
-          <w:ilvl w:val="4"/>
-          <w:numId w:val="35"/>
-        </w:numPr>
-        <w:ind w:left="900" w:hanging="180"/>
-        <w:rPr>
-          <w:rFonts w:ascii="Times New Roman" w:eastAsia="Helvetica" w:hAnsi="Times New Roman" w:cs="Helvetica"/>
-          <w:position w:val="-2"/>
-          <w:lang w:val="en-US"/>
-        </w:rPr>
-      </w:pPr>
-      <w:r>
-        <w:rPr>
-          <w:rFonts w:ascii="Times New Roman" w:hAnsi="Times New Roman"/>
-          <w:sz w:val="24"/>
-          <w:szCs w:val="24"/>
-          <w:lang w:val="en-US"/>
-        </w:rPr>
-        <w:t xml:space="preserve">what does it mean to “check that </w:t>
+          <w:lang w:val="en-US"/>
+        </w:rPr>
+        <w:t xml:space="preserve">hat does it mean to “check that </w:t>
       </w:r>
       <w:r>
         <w:rPr>
@@ -3094,14 +2859,32 @@
         </w:rPr>
         <w:t>what property these exactly n objects are supposed to have?</w:t>
       </w:r>
+      <w:r>
+        <w:rPr>
+          <w:rFonts w:ascii="Times New Roman" w:hAnsi="Times New Roman"/>
+          <w:lang w:val="en-US"/>
+        </w:rPr>
+        <w:t xml:space="preserve"> W</w:t>
+      </w:r>
+      <w:r>
+        <w:rPr>
+          <w:rFonts w:ascii="Times New Roman" w:hAnsi="Times New Roman"/>
+          <w:lang w:val="en-US"/>
+        </w:rPr>
+        <w:t xml:space="preserve">hat is the theoretical motivation for this alternative explanation? </w:t>
+      </w:r>
+      <w:r>
+        <w:rPr>
+          <w:rFonts w:ascii="Times New Roman" w:hAnsi="Times New Roman"/>
+          <w:lang w:val="en-US"/>
+        </w:rPr>
+        <w:t>How is this different from what we address as ‘spill-over’ readings?</w:t>
+      </w:r>
     </w:p>
     <w:p>
       <w:pPr>
         <w:pStyle w:val="Body"/>
-        <w:numPr>
-          <w:ilvl w:val="4"/>
-          <w:numId w:val="36"/>
-        </w:numPr>
+        <w:ind w:left="720"/>
         <w:rPr>
           <w:rFonts w:ascii="Times New Roman" w:eastAsia="Helvetica" w:hAnsi="Times New Roman" w:cs="Helvetica"/>
           <w:position w:val="-2"/>
@@ -3111,9 +2894,20 @@
       <w:r>
         <w:rPr>
           <w:rFonts w:ascii="Times New Roman" w:hAnsi="Times New Roman"/>
-          <w:lang w:val="en-US"/>
-        </w:rPr>
-        <w:t xml:space="preserve">what is the theoretical motivation for this alternative explanation? </w:t>
+          <w:sz w:val="24"/>
+          <w:szCs w:val="24"/>
+          <w:lang w:val="en-US"/>
+        </w:rPr>
+        <w:t>Our hunch is that it is similar in thrust to what we suggest as a potential route for traditionalism to deal with the data from ES-sentences.</w:t>
+      </w:r>
+      <w:r>
+        <w:rPr>
+          <w:rFonts w:ascii="Times New Roman" w:hAnsi="Times New Roman"/>
+          <w:sz w:val="24"/>
+          <w:szCs w:val="24"/>
+          <w:lang w:val="en-US"/>
+        </w:rPr>
+        <w:t xml:space="preserve"> But if not, then please clarify.</w:t>
       </w:r>
     </w:p>
     <w:p>
@@ -3127,48 +2921,66 @@
     </w:p>
     <w:p>
       <w:pPr>
-        <w:pStyle w:val="Body"/>
-        <w:rPr>
-          <w:rFonts w:ascii="Times New Roman" w:hAnsi="Times New Roman"/>
-          <w:b/>
-          <w:bCs/>
-          <w:lang w:val="en-US"/>
-        </w:rPr>
-      </w:pPr>
-      <w:r>
-        <w:rPr>
-          <w:rFonts w:ascii="Times New Roman" w:hAnsi="Times New Roman"/>
-          <w:b/>
-          <w:bCs/>
-          <w:lang w:val="en-US"/>
-        </w:rPr>
-        <w:t>5. QUD for our task</w:t>
+        <w:pStyle w:val="Reviewercomment"/>
+      </w:pPr>
+      <w:r>
+        <w:t xml:space="preserve">On a more general note, </w:t>
+      </w:r>
+      <w:r>
+        <w:t>participants’ tendency to choose a construal that doesn’t rule out stronger readings is the opposite of what many analysis of conversational implicatures assume: that comprehenders would likely assume an informationally stronger, i.e. more restrictive, reading rather than a weaker one.</w:t>
+      </w:r>
+      <w:r>
+        <w:t xml:space="preserve"> The authors’ thoughts on these surprising findings are also welcome in the general discussion. </w:t>
       </w:r>
     </w:p>
     <w:p>
       <w:pPr>
         <w:pStyle w:val="Body"/>
-        <w:rPr>
-          <w:rFonts w:ascii="Times New Roman" w:hAnsi="Times New Roman"/>
-          <w:lang w:val="en-US"/>
-        </w:rPr>
-      </w:pPr>
+        <w:ind w:left="720"/>
+        <w:rPr>
+          <w:rFonts w:ascii="Times New Roman" w:hAnsi="Times New Roman"/>
+          <w:sz w:val="24"/>
+          <w:szCs w:val="24"/>
+          <w:lang w:val="en-US"/>
+        </w:rPr>
+      </w:pPr>
+      <w:r>
+        <w:rPr>
+          <w:rFonts w:ascii="Times New Roman" w:hAnsi="Times New Roman"/>
+          <w:sz w:val="24"/>
+          <w:szCs w:val="24"/>
+          <w:lang w:val="en-US"/>
+        </w:rPr>
+        <w:t>Thanks a lot for strengthening our case! This is exactly why we picked the Strongest Meaning Hypothesis as an ‘auxiliary assumption’ for grammaticalism. Unfortunately, we do not presently have anything substantial to add expect wild speculation about why the SMH would not be a good selection criterion. As the paper is already long and complex, we feel that this is better deferred.</w:t>
+      </w:r>
     </w:p>
     <w:p>
       <w:pPr>
-        <w:pStyle w:val="Reviewercomment"/>
-      </w:pPr>
-      <w:r>
-        <w:t>How about the idea that given the task, the question (not phrased as an open proposition, obviously) is “give me the picture that best matches the sentences,” with a bias toward the first unambiguous reading that matches the picture.</w:t>
-      </w:r>
+        <w:pStyle w:val="Body"/>
+        <w:rPr>
+          <w:rFonts w:ascii="Times New Roman" w:hAnsi="Times New Roman"/>
+          <w:lang w:val="en-US"/>
+        </w:rPr>
+      </w:pPr>
     </w:p>
     <w:p>
       <w:pPr>
+        <w:pStyle w:val="Reviewercomment"/>
+      </w:pPr>
+      <w:r>
+        <w:t xml:space="preserve">Related to the concerns raised in the previous section, a note on the authors discussion of what the QUD is in their experiment. As they say, the QUD would be a very artificial concept here. </w:t>
+      </w:r>
+      <w:r>
+        <w:rPr>
+          <w:b/>
+        </w:rPr>
+        <w:t>How about the idea that given the task, the question (not phrased as an open proposition, obviously) is “give me the picture that best matches the sentences,” with a bias toward the first unambiguous reading that matches the picture.</w:t>
+      </w:r>
+    </w:p>
+    <w:p>
+      <w:pPr>
         <w:pStyle w:val="Body"/>
-        <w:numPr>
-          <w:ilvl w:val="4"/>
-          <w:numId w:val="37"/>
-        </w:numPr>
+        <w:ind w:left="720"/>
         <w:rPr>
           <w:rFonts w:ascii="Times New Roman" w:eastAsia="Helvetica" w:hAnsi="Times New Roman" w:cs="Helvetica"/>
           <w:position w:val="-2"/>
@@ -3180,16 +2992,113 @@
           <w:rFonts w:ascii="Times New Roman" w:hAnsi="Times New Roman"/>
           <w:lang w:val="en-US"/>
         </w:rPr>
-        <w:t>interesting proposal, but how to motivate it theoretically and ex ante?</w:t>
+        <w:t xml:space="preserve">This is an </w:t>
+      </w:r>
+      <w:r>
+        <w:rPr>
+          <w:rFonts w:ascii="Times New Roman" w:hAnsi="Times New Roman"/>
+          <w:lang w:val="en-US"/>
+        </w:rPr>
+        <w:t xml:space="preserve">interesting proposal, but </w:t>
+      </w:r>
+      <w:r>
+        <w:rPr>
+          <w:rFonts w:ascii="Times New Roman" w:hAnsi="Times New Roman"/>
+          <w:lang w:val="en-US"/>
+        </w:rPr>
+        <w:t xml:space="preserve">we do not see </w:t>
+      </w:r>
+      <w:r>
+        <w:rPr>
+          <w:rFonts w:ascii="Times New Roman" w:hAnsi="Times New Roman"/>
+          <w:lang w:val="en-US"/>
+        </w:rPr>
+        <w:t xml:space="preserve">how to motivate it </w:t>
+      </w:r>
+      <w:r>
+        <w:rPr>
+          <w:rFonts w:ascii="Times New Roman" w:hAnsi="Times New Roman"/>
+          <w:lang w:val="en-US"/>
+        </w:rPr>
+        <w:t>as a more plausible option at the outset of the experiment.</w:t>
+      </w:r>
+      <w:r>
+        <w:rPr>
+          <w:rFonts w:ascii="Times New Roman" w:eastAsia="Helvetica" w:hAnsi="Times New Roman" w:cs="Helvetica"/>
+          <w:position w:val="-2"/>
+          <w:lang w:val="en-US"/>
+        </w:rPr>
+        <w:t xml:space="preserve"> There are many ways that grammaticalism can be made compatible with the data, once we know what the data is. We discuss one such way, proposed in more detail by another reviewer, and feel that it would not improve the paper if we were to discuss yet another option.</w:t>
       </w:r>
     </w:p>
     <w:p>
       <w:pPr>
         <w:pStyle w:val="Body"/>
-        <w:numPr>
-          <w:ilvl w:val="4"/>
-          <w:numId w:val="38"/>
-        </w:numPr>
+        <w:rPr>
+          <w:rFonts w:ascii="Times New Roman" w:hAnsi="Times New Roman"/>
+          <w:lang w:val="en-US"/>
+        </w:rPr>
+      </w:pPr>
+    </w:p>
+    <w:p>
+      <w:pPr>
+        <w:pStyle w:val="Reviewercomment"/>
+      </w:pPr>
+      <w:r>
+        <w:t>I</w:t>
+      </w:r>
+      <w:r>
+        <w:t xml:space="preserve"> wonder if the authors should be more cautious about incorporating the any observations from the surprising true responses on step 2 of </w:t>
+      </w:r>
+      <w:r>
+        <w:rPr>
+          <w:i/>
+          <w:iCs/>
+        </w:rPr>
+        <w:t>exactly one...some</w:t>
+      </w:r>
+      <w:r>
+        <w:t xml:space="preserve"> into any semantic-pragmatic account for implicature.</w:t>
+      </w:r>
+      <w:r>
+        <w:t xml:space="preserve"> There’s always the possibility that these cases of “quick on the trigger” responses are not guided by participants’ deciding on a unique vs. non-unique interpretation of exactly. A similar type of early response occurred in the preference-related controls (Table 5) as well, even though an early response might turn out to be incorrect.</w:t>
+      </w:r>
+    </w:p>
+    <w:p>
+      <w:pPr>
+        <w:pStyle w:val="Body"/>
+        <w:ind w:left="720"/>
+        <w:rPr>
+          <w:rFonts w:ascii="Times New Roman" w:hAnsi="Times New Roman"/>
+          <w:lang w:val="en-US"/>
+        </w:rPr>
+      </w:pPr>
+      <w:r>
+        <w:rPr>
+          <w:rFonts w:ascii="Times New Roman" w:hAnsi="Times New Roman"/>
+          <w:lang w:val="en-US"/>
+        </w:rPr>
+        <w:t>This is a good point. But let us clarify that w</w:t>
+      </w:r>
+      <w:r>
+        <w:rPr>
+          <w:rFonts w:ascii="Times New Roman" w:hAnsi="Times New Roman"/>
+          <w:lang w:val="en-US"/>
+        </w:rPr>
+        <w:t>e are not incorporating these observations into a new semantic-pragmatic account of implicature, but suggesting that there might be problems for experimentally validating any given such theories, based on unanticipated readings of modified numerals</w:t>
+      </w:r>
+      <w:r>
+        <w:rPr>
+          <w:rFonts w:ascii="Times New Roman" w:hAnsi="Times New Roman"/>
+          <w:lang w:val="en-US"/>
+        </w:rPr>
+        <w:t xml:space="preserve">. Hopefully, phrased in this way, this is cautious enough. </w:t>
+      </w:r>
+    </w:p>
+    <w:p>
+      <w:pPr>
+        <w:pStyle w:val="Body"/>
+        <w:ind w:left="720"/>
         <w:rPr>
           <w:rFonts w:ascii="Times New Roman" w:eastAsia="Helvetica" w:hAnsi="Times New Roman" w:cs="Helvetica"/>
           <w:position w:val="-2"/>
@@ -3201,63 +3110,104 @@
           <w:rFonts w:ascii="Times New Roman" w:hAnsi="Times New Roman"/>
           <w:lang w:val="en-US"/>
         </w:rPr>
-        <w:t>don’t address this at all!?</w:t>
+        <w:t>I</w:t>
+      </w:r>
+      <w:r>
+        <w:rPr>
+          <w:rFonts w:ascii="Times New Roman" w:hAnsi="Times New Roman"/>
+          <w:lang w:val="en-US"/>
+        </w:rPr>
+        <w:t>t is not clear to us which responses the reviewer has in mind for the preference-related controls, as there are no similarly high numbers of errors that cannot be explained as spill-overs or true-false errors</w:t>
+      </w:r>
+      <w:r>
+        <w:rPr>
+          <w:rFonts w:ascii="Times New Roman" w:hAnsi="Times New Roman"/>
+          <w:lang w:val="en-US"/>
+        </w:rPr>
+        <w:t>.</w:t>
       </w:r>
     </w:p>
     <w:p>
       <w:pPr>
-        <w:pStyle w:val="Body"/>
-        <w:rPr>
-          <w:rFonts w:ascii="Times New Roman" w:hAnsi="Times New Roman"/>
-          <w:lang w:val="en-US"/>
-        </w:rPr>
-      </w:pPr>
+        <w:pStyle w:val="Reviewercomment"/>
+      </w:pPr>
+      <w:r>
+        <w:t xml:space="preserve">The modifications the authors seems incongruous. </w:t>
+      </w:r>
+      <w:r>
+        <w:rPr>
+          <w:b/>
+        </w:rPr>
+        <w:t>Could the authors suggest modifications for each view that would account for both the AS and ES accounts?</w:t>
+      </w:r>
+      <w:r>
+        <w:rPr>
+          <w:b/>
+        </w:rPr>
+        <w:t xml:space="preserve"> </w:t>
+      </w:r>
+      <w:r>
+        <w:rPr>
+          <w:sz w:val="22"/>
+          <w:szCs w:val="22"/>
+        </w:rPr>
+        <w:t xml:space="preserve">Maybe there is an ambiguity of uniqueness and non-uniqueness reading for numerals, modified or otherwise. If such an ambiguity story works, the authors may want to see whether it stems from a unique/non-unique ambiguity of the quantity expression much/many that combines with the numeral, along the lines of Nouwen 2010’s S&amp;P paper Two kinds of modified numerals. (See also Geurt’s 2006 paper </w:t>
+      </w:r>
+      <w:r>
+        <w:rPr>
+          <w:i/>
+          <w:sz w:val="22"/>
+          <w:szCs w:val="22"/>
+        </w:rPr>
+        <w:t>Take five</w:t>
+      </w:r>
+      <w:r>
+        <w:rPr>
+          <w:sz w:val="22"/>
+          <w:szCs w:val="22"/>
+        </w:rPr>
+        <w:t xml:space="preserve">.) </w:t>
+      </w:r>
     </w:p>
     <w:p>
       <w:pPr>
         <w:pStyle w:val="Body"/>
-        <w:rPr>
-          <w:rFonts w:ascii="Times New Roman" w:hAnsi="Times New Roman"/>
-          <w:b/>
-          <w:bCs/>
-          <w:lang w:val="en-US"/>
-        </w:rPr>
-      </w:pPr>
-      <w:r>
-        <w:rPr>
-          <w:rFonts w:ascii="Times New Roman" w:hAnsi="Times New Roman"/>
-          <w:b/>
-          <w:bCs/>
-          <w:lang w:val="en-US"/>
-        </w:rPr>
-        <w:t>6. “quick on the trigger” responses</w:t>
+        <w:ind w:left="720"/>
+        <w:rPr>
+          <w:rFonts w:ascii="Times New Roman" w:eastAsia="Helvetica" w:hAnsi="Times New Roman" w:cs="Helvetica"/>
+          <w:position w:val="-2"/>
+          <w:lang w:val="en-US"/>
+        </w:rPr>
+      </w:pPr>
+      <w:r>
+        <w:rPr>
+          <w:rFonts w:ascii="Times New Roman" w:eastAsia="Helvetica" w:hAnsi="Times New Roman" w:cs="Helvetica"/>
+          <w:position w:val="-2"/>
+          <w:lang w:val="en-US"/>
+        </w:rPr>
+        <w:t xml:space="preserve">If what is meant here is whether we can give a uniform modification for each account so as to deal with AS-sentences and ES-sentences alike, the answer is yes. </w:t>
+      </w:r>
+      <w:r>
+        <w:rPr>
+          <w:rFonts w:ascii="Times New Roman" w:eastAsia="Helvetica" w:hAnsi="Times New Roman" w:cs="Helvetica"/>
+          <w:position w:val="-2"/>
+          <w:lang w:val="en-US"/>
+        </w:rPr>
+        <w:t>It is our fault that this had not been clear enough, but this is what we had thought to do. In the revised version, there is a new uniform explanation for gramaticalism that builds on a reviewer’s comments that is similar in spirit, but even more thought-provoking than what we had proposed before. As for traditionalism, we still conclude as before that the only thing that traditionalism needs to ‘explain away’ is the strange behavior of ES-sen</w:t>
+      </w:r>
+      <w:r>
+        <w:rPr>
+          <w:rFonts w:ascii="Times New Roman" w:eastAsia="Helvetica" w:hAnsi="Times New Roman" w:cs="Helvetica"/>
+          <w:position w:val="-2"/>
+          <w:lang w:val="en-US"/>
+        </w:rPr>
+        <w:t>tences. Hopefully, the revised version makes this a little clearer.</w:t>
       </w:r>
     </w:p>
     <w:p>
       <w:pPr>
-        <w:pStyle w:val="Reviewercomment"/>
-      </w:pPr>
-      <w:r>
-        <w:t xml:space="preserve">I wonder if the authors should be more cautious about incorporating the any observations from the surprising true responses on step 2 of </w:t>
-      </w:r>
-      <w:r>
-        <w:rPr>
-          <w:i/>
-          <w:iCs/>
-        </w:rPr>
-        <w:t>exactly one...some</w:t>
-      </w:r>
-      <w:r>
-        <w:t xml:space="preserve"> into any semantic-pragmatic account for implicature. There’s always the possibility that these cases of “quick on the trigger” responses are not guided by participants’ deciding on a unique vs. non-unique interpretation of exactly. A similar type of early response occurred in the preference-related controls (Table 5) as well, even though an early response might turn out to be incorrect.</w:t>
-      </w:r>
-    </w:p>
-    <w:p>
-      <w:pPr>
         <w:pStyle w:val="Body"/>
-        <w:numPr>
-          <w:ilvl w:val="4"/>
-          <w:numId w:val="39"/>
-        </w:numPr>
+        <w:ind w:left="720"/>
         <w:rPr>
           <w:rFonts w:ascii="Times New Roman" w:eastAsia="Helvetica" w:hAnsi="Times New Roman" w:cs="Helvetica"/>
           <w:position w:val="-2"/>
@@ -3266,235 +3216,11 @@
       </w:pPr>
       <w:r>
         <w:rPr>
-          <w:rFonts w:ascii="Times New Roman" w:hAnsi="Times New Roman"/>
-          <w:lang w:val="en-US"/>
-        </w:rPr>
-        <w:t>we are not incorporating these observations into a new semantic-pragmatic account of implicature, but suggesting that there might be problems for experimentally validating any given such theories, based on unanticipated readings of modified numerals</w:t>
-      </w:r>
-    </w:p>
-    <w:p>
-      <w:pPr>
-        <w:pStyle w:val="Body"/>
-        <w:numPr>
-          <w:ilvl w:val="4"/>
-          <w:numId w:val="40"/>
-        </w:numPr>
-        <w:rPr>
           <w:rFonts w:ascii="Times New Roman" w:eastAsia="Helvetica" w:hAnsi="Times New Roman" w:cs="Helvetica"/>
           <w:position w:val="-2"/>
           <w:lang w:val="en-US"/>
         </w:rPr>
-      </w:pPr>
-      <w:r>
-        <w:rPr>
-          <w:rFonts w:ascii="Times New Roman" w:hAnsi="Times New Roman"/>
-          <w:lang w:val="en-US"/>
-        </w:rPr>
-        <w:t>it is not clear to us which responses the reviewer has in mind for the preference-related controls, as there are no similarly high numbers of errors that cannot be explained as spill-overs or true-false errors</w:t>
-      </w:r>
-    </w:p>
-    <w:p>
-      <w:pPr>
-        <w:pStyle w:val="Body"/>
-        <w:rPr>
-          <w:rFonts w:ascii="Times New Roman" w:hAnsi="Times New Roman"/>
-          <w:lang w:val="en-US"/>
-        </w:rPr>
-      </w:pPr>
-    </w:p>
-    <w:p>
-      <w:pPr>
-        <w:pStyle w:val="Body"/>
-        <w:rPr>
-          <w:rFonts w:ascii="Times New Roman" w:hAnsi="Times New Roman"/>
-          <w:b/>
-          <w:bCs/>
-          <w:lang w:val="en-US"/>
-        </w:rPr>
-      </w:pPr>
-      <w:r>
-        <w:rPr>
-          <w:rFonts w:ascii="Times New Roman" w:hAnsi="Times New Roman"/>
-          <w:b/>
-          <w:bCs/>
-          <w:lang w:val="en-US"/>
-        </w:rPr>
-        <w:t>7. provide a uniform set of modifications to account for AS- and ES-data</w:t>
-      </w:r>
-    </w:p>
-    <w:p>
-      <w:pPr>
-        <w:pStyle w:val="Reviewercomment"/>
-      </w:pPr>
-      <w:r>
-        <w:t>The modifications the authors seems incongruous. Could the authors suggest modifications for each view that would account for both the AS and ES accounts?</w:t>
-      </w:r>
-    </w:p>
-    <w:p>
-      <w:pPr>
-        <w:pStyle w:val="Body"/>
-        <w:numPr>
-          <w:ilvl w:val="4"/>
-          <w:numId w:val="41"/>
-        </w:numPr>
-        <w:rPr>
-          <w:rFonts w:ascii="Times New Roman" w:eastAsia="Helvetica" w:hAnsi="Times New Roman" w:cs="Helvetica"/>
-          <w:position w:val="-2"/>
-          <w:lang w:val="en-US"/>
-        </w:rPr>
-      </w:pPr>
-      <w:r>
-        <w:rPr>
-          <w:rFonts w:ascii="Times New Roman" w:hAnsi="Times New Roman"/>
-          <w:lang w:val="en-US"/>
-        </w:rPr>
-        <w:t>we certainly would, if we could; but we don’t see how (yet)</w:t>
-      </w:r>
-    </w:p>
-    <w:p>
-      <w:pPr>
-        <w:pStyle w:val="Body"/>
-        <w:numPr>
-          <w:ilvl w:val="4"/>
-          <w:numId w:val="42"/>
-        </w:numPr>
-        <w:rPr>
-          <w:rFonts w:ascii="Times New Roman" w:eastAsia="Helvetica" w:hAnsi="Times New Roman" w:cs="Helvetica"/>
-          <w:position w:val="-2"/>
-          <w:lang w:val="en-US"/>
-        </w:rPr>
-      </w:pPr>
-      <w:r>
-        <w:rPr>
-          <w:rFonts w:ascii="Times New Roman" w:hAnsi="Times New Roman"/>
-          <w:lang w:val="en-US"/>
-        </w:rPr>
-        <w:t>unfortunately, we must pass this over as an open problem that we cannot fix</w:t>
-      </w:r>
-    </w:p>
-    <w:p>
-      <w:pPr>
-        <w:pStyle w:val="Default"/>
-        <w:spacing w:after="240"/>
-        <w:rPr>
-          <w:rFonts w:ascii="Times New Roman" w:eastAsia="Times Roman" w:hAnsi="Times New Roman" w:cs="Times Roman"/>
-          <w:sz w:val="30"/>
-          <w:szCs w:val="30"/>
-        </w:rPr>
-      </w:pPr>
-    </w:p>
-    <w:p>
-      <w:pPr>
-        <w:pStyle w:val="Heading3"/>
-        <w:rPr>
-          <w:rFonts w:ascii="Times New Roman" w:hAnsi="Times New Roman"/>
-          <w:lang w:val="en-US"/>
-        </w:rPr>
-      </w:pPr>
-      <w:r>
-        <w:rPr>
-          <w:rFonts w:ascii="Times New Roman" w:hAnsi="Times New Roman"/>
-          <w:lang w:val="en-US"/>
-        </w:rPr>
-        <w:t>Main ToDo’s</w:t>
-      </w:r>
-    </w:p>
-    <w:p>
-      <w:pPr>
-        <w:pStyle w:val="Body"/>
-        <w:numPr>
-          <w:ilvl w:val="0"/>
-          <w:numId w:val="43"/>
-        </w:numPr>
-        <w:rPr>
-          <w:rFonts w:ascii="Times New Roman" w:eastAsia="Helvetica" w:hAnsi="Times New Roman" w:cs="Helvetica"/>
-          <w:position w:val="-2"/>
-          <w:lang w:val="en-US"/>
-        </w:rPr>
-      </w:pPr>
-      <w:r>
-        <w:rPr>
-          <w:rFonts w:ascii="Times New Roman" w:hAnsi="Times New Roman"/>
-          <w:lang w:val="en-US"/>
-        </w:rPr>
-        <w:t>highlight the need of linking functions to turn theoretical positions into predictive theories testable in the lab (cite Chemla &amp; Singh)</w:t>
-      </w:r>
-    </w:p>
-    <w:p>
-      <w:pPr>
-        <w:pStyle w:val="Body"/>
-        <w:numPr>
-          <w:ilvl w:val="0"/>
-          <w:numId w:val="44"/>
-        </w:numPr>
-        <w:rPr>
-          <w:rFonts w:ascii="Times New Roman" w:eastAsia="Helvetica" w:hAnsi="Times New Roman" w:cs="Helvetica"/>
-          <w:position w:val="-2"/>
-          <w:lang w:val="en-US"/>
-        </w:rPr>
-      </w:pPr>
-      <w:r>
-        <w:rPr>
-          <w:rFonts w:ascii="Times New Roman" w:hAnsi="Times New Roman"/>
-          <w:lang w:val="en-US"/>
-        </w:rPr>
-        <w:t>consider our contribution as a theoretical investigation of some (hopefully plausible) linking functions, and a suggestion of an experimental method for testing reading preferences</w:t>
-      </w:r>
-    </w:p>
-    <w:p>
-      <w:pPr>
-        <w:pStyle w:val="Heading3"/>
-        <w:rPr>
-          <w:rFonts w:ascii="Times New Roman" w:hAnsi="Times New Roman"/>
-          <w:lang w:val="en-US"/>
-        </w:rPr>
-      </w:pPr>
-      <w:r>
-        <w:rPr>
-          <w:rFonts w:ascii="Times New Roman" w:hAnsi="Times New Roman"/>
-          <w:lang w:val="en-US"/>
-        </w:rPr>
-        <w:t>Questions for Rick</w:t>
-      </w:r>
-    </w:p>
-    <w:p>
-      <w:pPr>
-        <w:pStyle w:val="Body"/>
-        <w:numPr>
-          <w:ilvl w:val="0"/>
-          <w:numId w:val="45"/>
-        </w:numPr>
-        <w:rPr>
-          <w:rFonts w:ascii="Times New Roman" w:eastAsia="Helvetica" w:hAnsi="Times New Roman" w:cs="Helvetica"/>
-          <w:lang w:val="en-US"/>
-        </w:rPr>
-      </w:pPr>
-      <w:r>
-        <w:rPr>
-          <w:rFonts w:ascii="Times New Roman" w:hAnsi="Times New Roman"/>
-          <w:lang w:val="en-US"/>
-        </w:rPr>
-        <w:t>Reviewer 1: “leave it for psychology … not JoS” -&gt; but that’s what we do, so not worth it?</w:t>
-      </w:r>
-    </w:p>
-    <w:p>
-      <w:pPr>
-        <w:pStyle w:val="Body"/>
-        <w:numPr>
-          <w:ilvl w:val="0"/>
-          <w:numId w:val="45"/>
-        </w:numPr>
-        <w:rPr>
-          <w:rFonts w:ascii="Times New Roman" w:eastAsia="Helvetica" w:hAnsi="Times New Roman" w:cs="Helvetica"/>
-          <w:lang w:val="en-US"/>
-        </w:rPr>
-      </w:pPr>
-      <w:r>
-        <w:rPr>
-          <w:rFonts w:ascii="Times New Roman" w:hAnsi="Times New Roman"/>
-          <w:lang w:val="en-US"/>
-        </w:rPr>
-        <w:t>what to make of Reviewer 3’s second alternative explanation suggestion</w:t>
+        <w:t>On the other hand, if the reviewer wants to know whether we see a way of explaining uniformly to the satisfaction of traditionalists and grammaticalists, the unexpected readings of ES-sentences, then the answer much be: no, we cannot presently do that, unfortunately. This is an intriguing issue; the problem is our contribution, but a solution has to await another occasion, we fear.</w:t>
       </w:r>
     </w:p>
     <w:p>
@@ -15090,15 +14816,13 @@
   <w:style w:type="paragraph" w:customStyle="1" w:styleId="Reviewercomment">
     <w:name w:val="Reviewer comment"/>
     <w:autoRedefine/>
-    <w:rsid w:val="00E52801"/>
+    <w:rsid w:val="00D652D5"/>
     <w:pPr>
       <w:spacing w:before="120" w:after="120"/>
     </w:pPr>
     <w:rPr>
       <w:rFonts w:cs="Arial Unicode MS"/>
       <w:color w:val="808080" w:themeColor="background1" w:themeShade="80"/>
-      <w:sz w:val="22"/>
-      <w:szCs w:val="22"/>
     </w:rPr>
   </w:style>
   <w:style w:type="numbering" w:customStyle="1" w:styleId="Bullet">

</xml_diff>